<commit_message>
1 2 3 4 5 7 9
</commit_message>
<xml_diff>
--- a/C1635943_DISS.docx
+++ b/C1635943_DISS.docx
@@ -10054,15 +10054,7 @@
         <w:jc w:val="both"/>
       </w:pPr>
       <w:r>
-        <w:t xml:space="preserve">The final constraint to this project is to do with filter lists that are used by adblockers. After doing research it is apparent that adblockers mainly use other people’s lists as filters rather than their own. Some of these lists are public and can be used but are written in schemas and formats that are not fully explained and may therefore be unusable. It is the aim of this project to at least allow for those filter lists to be loaded and used at least, as if they </w:t>
-      </w:r>
-      <w:proofErr w:type="gramStart"/>
-      <w:r>
-        <w:t>we’re</w:t>
-      </w:r>
-      <w:proofErr w:type="gramEnd"/>
-      <w:r>
-        <w:t xml:space="preserve"> processing the filters correctly.</w:t>
+        <w:t>The final constraint to this project is to do with filter lists that are used by adblockers. After doing research it is apparent that adblockers mainly use other people’s lists as filters rather than their own. Some of these lists are public and can be used but are written in schemas and formats that are not fully explained and may therefore be unusable. It is the aim of this project to at least allow for those filter lists to be loaded and used at least, as if they we’re processing the filters correctly.</w:t>
       </w:r>
     </w:p>
     <w:p>
@@ -12167,7 +12159,6 @@
         <w:t xml:space="preserve">Whenever the selection is made by the user of the element they would like to block a function called </w:t>
       </w:r>
       <w:proofErr w:type="spellStart"/>
-      <w:proofErr w:type="gramStart"/>
       <w:r>
         <w:rPr>
           <w:i/>
@@ -12181,138 +12172,150 @@
           <w:i/>
           <w:iCs/>
         </w:rPr>
-        <w:t>(</w:t>
-      </w:r>
-      <w:proofErr w:type="gramEnd"/>
+        <w:t>()</w:t>
+      </w:r>
+      <w:r>
+        <w:t xml:space="preserve"> is run. This function will firstly create two variables and attempt to store the value from the class and id in </w:t>
+      </w:r>
+      <w:r>
+        <w:t>them,</w:t>
+      </w:r>
+      <w:r>
+        <w:t xml:space="preserve"> respectively. If the element they are taking from </w:t>
+      </w:r>
+      <w:r>
+        <w:t>does not</w:t>
+      </w:r>
+      <w:r>
+        <w:t xml:space="preserve"> have one of them then the variable is set to </w:t>
+      </w:r>
       <w:r>
         <w:rPr>
           <w:i/>
           <w:iCs/>
         </w:rPr>
-        <w:t>)</w:t>
-      </w:r>
-      <w:r>
-        <w:t xml:space="preserve"> is run. This function will firstly create two variables and attempt to store the value from the class and id in </w:t>
-      </w:r>
-      <w:r>
-        <w:t>them,</w:t>
-      </w:r>
-      <w:r>
-        <w:t xml:space="preserve"> respectively. If the element they are taking from </w:t>
-      </w:r>
-      <w:r>
-        <w:t>does not</w:t>
-      </w:r>
-      <w:r>
-        <w:t xml:space="preserve"> have one of them then the variable is set to </w:t>
+        <w:t>“</w:t>
       </w:r>
       <w:r>
         <w:rPr>
           <w:i/>
           <w:iCs/>
         </w:rPr>
-        <w:t>“</w:t>
+        <w:t>”.</w:t>
+      </w:r>
+      <w:r>
+        <w:t xml:space="preserve"> </w:t>
+      </w:r>
+      <w:r>
+        <w:t xml:space="preserve">One problem that occurred was illegal characters in CSS names. Initially I believed that my code worked fine until I got stuck on an element that I was not able to block. After investigating on other adblockers and finding the element I noticed they had escaped certain characters. This led me to discover </w:t>
       </w:r>
       <w:r>
         <w:rPr>
           <w:i/>
           <w:iCs/>
         </w:rPr>
-        <w:t>”.</w:t>
-      </w:r>
-      <w:r>
-        <w:t xml:space="preserve"> </w:t>
-      </w:r>
-      <w:r>
-        <w:t xml:space="preserve">One problem that occurred was illegal characters in CSS names. Initially I believed that my code worked fine until I got stuck on an element that I was not able to block. After investigating on other adblockers and finding the element I noticed they had escaped certain characters. This led me to discover </w:t>
+        <w:t>CSS.escape()</w:t>
       </w:r>
       <w:r>
         <w:rPr>
           <w:i/>
           <w:iCs/>
         </w:rPr>
-        <w:t>CSS.escape()</w:t>
+        <w:t xml:space="preserve">. </w:t>
+      </w:r>
+      <w:r>
+        <w:t>This library that is built into JavaScript allows you to parse CSS strings easily and automatically without having to worry about illegal characters.</w:t>
+      </w:r>
+    </w:p>
+    <w:p>
+      <w:pPr>
+        <w:jc w:val="both"/>
+      </w:pPr>
+      <w:r>
+        <w:t xml:space="preserve">Next a call will be made to the storage API asking for the currently stored data. Once this has been retrieved and the call back execute the new ids and classes are appended into the array </w:t>
+      </w:r>
+      <w:r>
+        <w:lastRenderedPageBreak/>
+        <w:t>of currently stored items. Now the set API will be called and add the modified gotten value back into storage.</w:t>
+      </w:r>
+    </w:p>
+    <w:p>
+      <w:pPr>
+        <w:pStyle w:val="Heading2"/>
+        <w:jc w:val="both"/>
+      </w:pPr>
+      <w:bookmarkStart w:id="70" w:name="_Toc40200360"/>
+      <w:r>
+        <w:t>Blocking Elements</w:t>
+      </w:r>
+      <w:bookmarkEnd w:id="70"/>
+    </w:p>
+    <w:p>
+      <w:pPr>
+        <w:pStyle w:val="Heading3"/>
+        <w:jc w:val="both"/>
+      </w:pPr>
+      <w:bookmarkStart w:id="71" w:name="_Toc40200361"/>
+      <w:r>
+        <w:t>CSS injection</w:t>
+      </w:r>
+      <w:bookmarkEnd w:id="71"/>
+    </w:p>
+    <w:p>
+      <w:pPr>
+        <w:jc w:val="both"/>
+      </w:pPr>
+      <w:r>
+        <w:t xml:space="preserve">The implementation of blocking elements in this extension is quite simple. </w:t>
+      </w:r>
+      <w:r>
+        <w:t>All</w:t>
+      </w:r>
+      <w:r>
+        <w:t xml:space="preserve"> the logic for this resides in the file named </w:t>
       </w:r>
       <w:r>
         <w:rPr>
           <w:i/>
           <w:iCs/>
         </w:rPr>
-        <w:t xml:space="preserve">. </w:t>
-      </w:r>
-      <w:r>
-        <w:t>This library that is built into JavaScript allows you to parse CSS strings easily and automatically without having to worry about illegal characters.</w:t>
-      </w:r>
-    </w:p>
-    <w:p>
-      <w:pPr>
-        <w:jc w:val="both"/>
-      </w:pPr>
-      <w:r>
-        <w:t xml:space="preserve">Next a call will be made to the storage API asking for the currently stored data. Once this has been retrieved and the call back execute the new ids and classes are appended into the array </w:t>
-      </w:r>
-      <w:r>
-        <w:lastRenderedPageBreak/>
-        <w:t>of currently stored items. Now the set API will be called and add the modified gotten value back into storage.</w:t>
-      </w:r>
-    </w:p>
-    <w:p>
-      <w:pPr>
-        <w:pStyle w:val="Heading2"/>
-        <w:jc w:val="both"/>
-      </w:pPr>
-      <w:bookmarkStart w:id="70" w:name="_Toc40200360"/>
-      <w:r>
-        <w:t>Blocking Elements</w:t>
-      </w:r>
-      <w:bookmarkEnd w:id="70"/>
-    </w:p>
-    <w:p>
-      <w:pPr>
-        <w:pStyle w:val="Heading3"/>
-        <w:jc w:val="both"/>
-      </w:pPr>
-      <w:bookmarkStart w:id="71" w:name="_Toc40200361"/>
-      <w:r>
-        <w:t>CSS injection</w:t>
-      </w:r>
-      <w:bookmarkEnd w:id="71"/>
-    </w:p>
-    <w:p>
-      <w:pPr>
-        <w:jc w:val="both"/>
-      </w:pPr>
-      <w:r>
-        <w:t xml:space="preserve">The implementation of blocking elements in this extension is quite simple. </w:t>
-      </w:r>
-      <w:r>
-        <w:t>All</w:t>
-      </w:r>
-      <w:r>
-        <w:t xml:space="preserve"> the logic for this resides in the file named </w:t>
+        <w:t>BlockElement.js</w:t>
+      </w:r>
+      <w:r>
+        <w:t xml:space="preserve"> This file is loaded before the web page begins</w:t>
+      </w:r>
+      <w:r>
+        <w:t xml:space="preserve">. The script first gets the whitelist from within </w:t>
       </w:r>
       <w:r>
         <w:rPr>
           <w:i/>
           <w:iCs/>
         </w:rPr>
-        <w:t>BlockElement.js</w:t>
-      </w:r>
-      <w:r>
-        <w:t xml:space="preserve"> This file is loaded before the web page begins</w:t>
-      </w:r>
-      <w:r>
-        <w:t xml:space="preserve">. The script first gets the whitelist from within </w:t>
-      </w:r>
+        <w:t>Settings &gt; Whitelist</w:t>
+      </w:r>
+      <w:r>
+        <w:t xml:space="preserve"> in storage and checks to see whether the domain is contained in the array. If the domain is not stored in the whitelist, then a listener is stored that checks for changes to the web page. This listener is set to </w:t>
+      </w:r>
+      <w:proofErr w:type="spellStart"/>
       <w:r>
         <w:rPr>
           <w:i/>
           <w:iCs/>
         </w:rPr>
-        <w:t>Settings &gt; Whitelist</w:t>
-      </w:r>
-      <w:r>
-        <w:t xml:space="preserve"> in storage and checks to see whether the domain is contained in the array. If the domain is not stored in the whitelist, then a listener is stored that checks for changes to the web page. This listener is set to </w:t>
+        <w:t>DOMSubtreeModified</w:t>
+      </w:r>
+      <w:proofErr w:type="spellEnd"/>
+      <w:r>
+        <w:t>. This event is fired anytime that something is changed on the web page. Because this script is being loaded before the web page, we will get an event for every small change as the page begins to load.</w:t>
+      </w:r>
+    </w:p>
+    <w:p>
+      <w:pPr>
+        <w:jc w:val="both"/>
+      </w:pPr>
+      <w:r>
+        <w:t xml:space="preserve">The function </w:t>
       </w:r>
       <w:proofErr w:type="spellStart"/>
       <w:r>
@@ -12320,225 +12323,225 @@
           <w:i/>
           <w:iCs/>
         </w:rPr>
-        <w:t>DOMSubtreeModified</w:t>
+        <w:t>injectCSS</w:t>
       </w:r>
       <w:proofErr w:type="spellEnd"/>
-      <w:r>
-        <w:t>. This event is fired anytime that something is changed on the web page. Because this script is being loaded before the web page, we will get an event for every small change as the page begins to load.</w:t>
-      </w:r>
-    </w:p>
-    <w:p>
-      <w:pPr>
-        <w:jc w:val="both"/>
-      </w:pPr>
-      <w:r>
-        <w:t xml:space="preserve">The function </w:t>
-      </w:r>
-      <w:proofErr w:type="spellStart"/>
-      <w:proofErr w:type="gramStart"/>
       <w:r>
         <w:rPr>
           <w:i/>
           <w:iCs/>
         </w:rPr>
-        <w:t>injectCSS</w:t>
-      </w:r>
-      <w:proofErr w:type="spellEnd"/>
+        <w:t>()</w:t>
+      </w:r>
+      <w:r>
+        <w:t xml:space="preserve"> is ran whenever the event is fired. This function firstly retrieved the stored arrays for classes and ids of elements to be blocked related to the domain of the current page. Once these have been retrieved a style element is created in memory. At this point a string variable that will hold the blocking statement begins to be formed. Each item that was retrieved from the storage is added to the string with a comma and space after it. In CSS terms this will mean for each of these items. Once all the items have been added another check is made against the stored settings to see whether the user has opted for collapsing or hiding of elements. The correct CSS statement is then applied to the end of the string.</w:t>
+      </w:r>
+    </w:p>
+    <w:p>
+      <w:pPr>
+        <w:jc w:val="both"/>
+      </w:pPr>
+      <w:r>
+        <w:t xml:space="preserve">Now we have our CSS statement stored we can place it into the web page. Wrapped around all this logic is a check to see which element changed on the page when the </w:t>
+      </w:r>
+      <w:proofErr w:type="spellStart"/>
       <w:r>
         <w:rPr>
           <w:i/>
           <w:iCs/>
         </w:rPr>
-        <w:t>(</w:t>
-      </w:r>
-      <w:proofErr w:type="gramEnd"/>
+        <w:t>DOMSubtreeModified</w:t>
+      </w:r>
+      <w:proofErr w:type="spellEnd"/>
+      <w:r>
+        <w:t xml:space="preserve"> event was fired. If the change was the head of the document loading, then all this logic was executed. At this point the script knows the head has been loaded into the web page. With this knowledge the script will now append the style into the header blocking all the elements in the string in the manner the user selected. The string to collapse the elements is </w:t>
+      </w:r>
       <w:r>
         <w:rPr>
           <w:i/>
           <w:iCs/>
         </w:rPr>
-        <w:t>)</w:t>
-      </w:r>
-      <w:r>
-        <w:t xml:space="preserve"> is ran whenever the event is fired. This function firstly retrieved the stored arrays for classes and ids of elements to be blocked related to the domain of the current page. Once these have been retrieved a style element is created in memory. At this point a string variable that will hold the blocking statement begins to be formed. Each item that was retrieved from the storage is added to the string with a comma and space after it. In CSS terms this will mean for each of these items. Once all the items have been added another check is made against the stored settings to see whether the user has opted for collapsing or hiding of elements. The correct CSS statement is then applied to the end of the string.</w:t>
-      </w:r>
-    </w:p>
-    <w:p>
-      <w:pPr>
-        <w:jc w:val="both"/>
-      </w:pPr>
-      <w:r>
-        <w:t xml:space="preserve">Now we have our CSS statement stored we can place it into the web page. Wrapped around all this logic is a check to see which element changed on the page when the </w:t>
-      </w:r>
-      <w:proofErr w:type="spellStart"/>
+        <w:t>display: none,</w:t>
+      </w:r>
+      <w:r>
+        <w:t xml:space="preserve"> and the string to hide the elements is </w:t>
+      </w:r>
       <w:r>
         <w:rPr>
           <w:i/>
           <w:iCs/>
         </w:rPr>
-        <w:t>DOMSubtreeModified</w:t>
-      </w:r>
-      <w:proofErr w:type="spellEnd"/>
-      <w:r>
-        <w:t xml:space="preserve"> event was fired. If the change was the head of the document loading, then all this logic was executed. At this point the script knows the head has been loaded into the web page. With this knowledge the script will now append the style into the header blocking all the elements in the string in the manner the user selected. The string to collapse the elements is </w:t>
-      </w:r>
-      <w:proofErr w:type="gramStart"/>
+        <w:t>visibility: hidden</w:t>
+      </w:r>
+      <w:r>
+        <w:t xml:space="preserve">. The string </w:t>
+      </w:r>
       <w:r>
         <w:rPr>
           <w:i/>
           <w:iCs/>
         </w:rPr>
-        <w:t>display:</w:t>
-      </w:r>
-      <w:proofErr w:type="gramEnd"/>
+        <w:t>!important</w:t>
+      </w:r>
+      <w:r>
+        <w:t xml:space="preserve"> is placed right after the previous statement to add extra precedence to it. Once this tag has been injected into the head the scripts job is done and the listener detached to stop this code from executing again.</w:t>
+      </w:r>
+    </w:p>
+    <w:p>
+      <w:pPr>
+        <w:pStyle w:val="Heading2"/>
+        <w:jc w:val="both"/>
+      </w:pPr>
+      <w:bookmarkStart w:id="72" w:name="_Toc40200362"/>
+      <w:r>
+        <w:t>Selecting Domains</w:t>
+      </w:r>
+      <w:bookmarkEnd w:id="72"/>
+    </w:p>
+    <w:p>
+      <w:pPr>
+        <w:pStyle w:val="Heading3"/>
+        <w:jc w:val="both"/>
+      </w:pPr>
+      <w:bookmarkStart w:id="73" w:name="_Toc40200363"/>
+      <w:r>
+        <w:t>Context menu</w:t>
+      </w:r>
+      <w:bookmarkEnd w:id="73"/>
+    </w:p>
+    <w:p>
+      <w:pPr>
+        <w:jc w:val="both"/>
+      </w:pPr>
+      <w:r>
+        <w:t xml:space="preserve">The selection of domains to block needed to be as simple and convenient and possible for the user therefore the Context menu seemed like a perfect option. The context menu is part of the chrome API and therefore requires little work to implement. Located in the </w:t>
+      </w:r>
       <w:r>
         <w:rPr>
           <w:i/>
           <w:iCs/>
         </w:rPr>
-        <w:t xml:space="preserve"> none,</w:t>
-      </w:r>
-      <w:r>
-        <w:t xml:space="preserve"> and the string to hide the elements is </w:t>
+        <w:t>background</w:t>
+      </w:r>
+      <w:r>
+        <w:t>.</w:t>
       </w:r>
       <w:r>
         <w:rPr>
           <w:i/>
           <w:iCs/>
         </w:rPr>
-        <w:t>visibility: hidden</w:t>
-      </w:r>
-      <w:r>
-        <w:t xml:space="preserve">. The </w:t>
-      </w:r>
-      <w:proofErr w:type="gramStart"/>
-      <w:r>
-        <w:t xml:space="preserve">string </w:t>
-      </w:r>
+        <w:t>js</w:t>
+      </w:r>
+      <w:r>
+        <w:t xml:space="preserve"> script the context menu is added programmatically whenever the browser is opened. The API location is </w:t>
+      </w:r>
+      <w:proofErr w:type="spellStart"/>
       <w:r>
         <w:rPr>
           <w:i/>
           <w:iCs/>
         </w:rPr>
-        <w:t>!important</w:t>
-      </w:r>
-      <w:proofErr w:type="gramEnd"/>
-      <w:r>
-        <w:t xml:space="preserve"> is placed right after the previous statement to add extra precedence to it. Once this tag has been injected into the head the scripts job is done and the listener detached to stop this code from executing again.</w:t>
-      </w:r>
-    </w:p>
-    <w:p>
-      <w:pPr>
-        <w:pStyle w:val="Heading2"/>
-        <w:jc w:val="both"/>
-      </w:pPr>
-      <w:bookmarkStart w:id="72" w:name="_Toc40200362"/>
-      <w:r>
-        <w:t>Selecting Domains</w:t>
-      </w:r>
-      <w:bookmarkEnd w:id="72"/>
-    </w:p>
-    <w:p>
-      <w:pPr>
-        <w:pStyle w:val="Heading3"/>
-        <w:jc w:val="both"/>
-      </w:pPr>
-      <w:bookmarkStart w:id="73" w:name="_Toc40200363"/>
-      <w:r>
-        <w:t>Context menu</w:t>
-      </w:r>
-      <w:bookmarkEnd w:id="73"/>
-    </w:p>
-    <w:p>
-      <w:pPr>
-        <w:jc w:val="both"/>
-      </w:pPr>
-      <w:r>
-        <w:t xml:space="preserve">The selection of domains to block needed to be as simple and convenient and possible for the user therefore the Context menu seemed like a perfect option. The context menu is part of the chrome API and therefore requires little work to implement. Located in the </w:t>
+        <w:t>Chrome.contextMenus.create</w:t>
+      </w:r>
+      <w:proofErr w:type="spellEnd"/>
+      <w:r>
+        <w:t xml:space="preserve">({title: , contexts: , onclick: }). An object is taken in as its only argument. The object contains a title, context and onclick function. The title is “Block this domain” and is what is displayed inside the context menu. The contexts are an array of </w:t>
+      </w:r>
+      <w:r>
+        <w:lastRenderedPageBreak/>
+        <w:t xml:space="preserve">strings that denotes when this option should be visible in the context menu. For this implementation, the string </w:t>
       </w:r>
       <w:r>
         <w:rPr>
           <w:i/>
           <w:iCs/>
         </w:rPr>
-        <w:t>background</w:t>
-      </w:r>
-      <w:r>
-        <w:t>.</w:t>
-      </w:r>
+        <w:t xml:space="preserve">“Links” </w:t>
+      </w:r>
+      <w:r>
+        <w:t>so the option is only displayed when right clicking links (to note most adverts have a surrounding &lt;a&gt; tag).</w:t>
+      </w:r>
+    </w:p>
+    <w:p>
+      <w:pPr>
+        <w:jc w:val="both"/>
+      </w:pPr>
+      <w:r>
+        <w:t xml:space="preserve"> The onclick function is used to run code whenever the option is used from the context menu. Firstly, the data from the context menu is processed, converting the URL into a domain, and formatting it into the chrome pattern matching format. Once this has been done a get request is sent to storage and a check is done to make sure the value does not already exist in storage. Assuming it does not the program will then push it into the stored array and set the value back to storage. Once it’s stored the call back will trigger and </w:t>
+      </w:r>
+      <w:proofErr w:type="spellStart"/>
       <w:r>
         <w:rPr>
           <w:i/>
           <w:iCs/>
         </w:rPr>
-        <w:t>js</w:t>
-      </w:r>
-      <w:r>
-        <w:t xml:space="preserve"> script the context menu is added programmatically whenever the browser is opened. The API location is </w:t>
-      </w:r>
-      <w:proofErr w:type="spellStart"/>
-      <w:proofErr w:type="gramStart"/>
+        <w:t>ResetManualDomainListeners</w:t>
+      </w:r>
+      <w:proofErr w:type="spellEnd"/>
       <w:r>
         <w:rPr>
           <w:i/>
           <w:iCs/>
         </w:rPr>
-        <w:t>Chrome.contextMenus.create</w:t>
-      </w:r>
-      <w:proofErr w:type="spellEnd"/>
-      <w:proofErr w:type="gramEnd"/>
-      <w:r>
-        <w:t xml:space="preserve">({title: , contexts: , onclick: }). An object is taken in as its only argument. The object contains a title, context and onclick function. The title is “Block this domain” and is what is displayed inside the context menu. The contexts are an array of </w:t>
-      </w:r>
-      <w:r>
-        <w:lastRenderedPageBreak/>
-        <w:t xml:space="preserve">strings that denotes when this option should be visible in the context menu. For this implementation, the string </w:t>
-      </w:r>
+        <w:t>()</w:t>
+      </w:r>
+      <w:r>
+        <w:t xml:space="preserve"> will be called before the page reloads with </w:t>
+      </w:r>
+      <w:proofErr w:type="spellStart"/>
       <w:r>
         <w:rPr>
           <w:i/>
           <w:iCs/>
         </w:rPr>
-        <w:t xml:space="preserve">“Links” </w:t>
-      </w:r>
-      <w:r>
-        <w:t>so the option is only displayed when right clicking links (to note most adverts have a surrounding &lt;a&gt; tag).</w:t>
-      </w:r>
-    </w:p>
-    <w:p>
-      <w:pPr>
-        <w:jc w:val="both"/>
-      </w:pPr>
-      <w:r>
-        <w:t xml:space="preserve"> The onclick function is used to run code whenever the option is used from the context menu. Firstly, the data from the context menu is processed, converting the URL into a domain, and formatting it into the chrome pattern matching format. Once this has been done a get request is sent to storage and a check is done to make sure the value does not already exist in storage. Assuming it does not the program will then push it into the stored array and set the value back to storage. Once it’s stored the call back will trigger and </w:t>
-      </w:r>
-      <w:proofErr w:type="spellStart"/>
-      <w:proofErr w:type="gramStart"/>
+        <w:t>ReloadPage</w:t>
+      </w:r>
+      <w:proofErr w:type="spellEnd"/>
       <w:r>
         <w:rPr>
           <w:i/>
           <w:iCs/>
         </w:rPr>
-        <w:t>ResetManualDomainListeners</w:t>
-      </w:r>
-      <w:proofErr w:type="spellEnd"/>
+        <w:t>()</w:t>
+      </w:r>
+      <w:r>
+        <w:t>.</w:t>
+      </w:r>
+    </w:p>
+    <w:p>
+      <w:pPr>
+        <w:jc w:val="both"/>
+      </w:pPr>
+      <w:r>
+        <w:t xml:space="preserve">Once </w:t>
+      </w:r>
+      <w:proofErr w:type="spellStart"/>
       <w:r>
         <w:rPr>
           <w:i/>
           <w:iCs/>
         </w:rPr>
-        <w:t>(</w:t>
-      </w:r>
-      <w:proofErr w:type="gramEnd"/>
+        <w:t>ResetManualDomainListeners</w:t>
+      </w:r>
+      <w:proofErr w:type="spellEnd"/>
       <w:r>
         <w:rPr>
           <w:i/>
           <w:iCs/>
         </w:rPr>
-        <w:t>)</w:t>
-      </w:r>
-      <w:r>
-        <w:t xml:space="preserve"> will be called before the page reloads with </w:t>
+        <w:t>()</w:t>
+      </w:r>
+      <w:r>
+        <w:t xml:space="preserve"> has been called the program will once again make a call to storage and get the Domain List to ensure it’s up to date. The block list will then be made by optionally adding in the default blocklist if that option is enabled. To finish this process the original </w:t>
+      </w:r>
+      <w:proofErr w:type="spellStart"/>
+      <w:r>
+        <w:t>WebRequest</w:t>
+      </w:r>
+      <w:proofErr w:type="spellEnd"/>
+      <w:r>
+        <w:t xml:space="preserve"> </w:t>
       </w:r>
       <w:proofErr w:type="spellStart"/>
       <w:r>
@@ -12546,120 +12549,108 @@
           <w:i/>
           <w:iCs/>
         </w:rPr>
-        <w:t>ReloadPage</w:t>
+        <w:t>onBeforeRequest</w:t>
       </w:r>
       <w:proofErr w:type="spellEnd"/>
+      <w:r>
+        <w:t xml:space="preserve"> listener will be released and a new one attached with the new array of domains. This is important as when the listener is attached it takes a copy of the array not a reference, therefore the only way to update the array being used is to reattach the listener.</w:t>
+      </w:r>
+    </w:p>
+    <w:p>
+      <w:pPr>
+        <w:pStyle w:val="Heading3"/>
+        <w:jc w:val="both"/>
+      </w:pPr>
+      <w:bookmarkStart w:id="74" w:name="_Toc40200364"/>
+      <w:proofErr w:type="spellStart"/>
+      <w:r>
+        <w:t>XML</w:t>
+      </w:r>
+      <w:r>
+        <w:t>HttpRequest</w:t>
+      </w:r>
+      <w:bookmarkEnd w:id="74"/>
+      <w:proofErr w:type="spellEnd"/>
+    </w:p>
+    <w:p>
+      <w:r>
+        <w:t xml:space="preserve">The user has been given the option to import a filter from an external address. This will save them time by not having to find or enter each one manually. Initially the idea was to implement something like EasyList. After spending time on this and not managing to get it working, instead it was opted to just load in any text file. EasyList contains a set of domains and search terms that use special characters to denote how they should be interpreted. For now, the current implementation just allows for any URL to be loaded in. It is intended that this URL will contain simple text stored line by line. A good example of this the raw view of a text file on pastebin. The current implementation uses the include filter to check whether the URL contains at all any items from the filter. I.e. </w:t>
+      </w:r>
       <w:r>
         <w:rPr>
           <w:i/>
           <w:iCs/>
         </w:rPr>
-        <w:t>()</w:t>
-      </w:r>
-      <w:r>
-        <w:t>.</w:t>
-      </w:r>
-    </w:p>
-    <w:p>
-      <w:pPr>
-        <w:jc w:val="both"/>
-      </w:pPr>
-      <w:r>
-        <w:t xml:space="preserve">Once </w:t>
-      </w:r>
-      <w:proofErr w:type="spellStart"/>
-      <w:proofErr w:type="gramStart"/>
+        <w:t xml:space="preserve">Reddit.com/ads </w:t>
+      </w:r>
+      <w:r>
+        <w:t xml:space="preserve">contains </w:t>
+      </w:r>
       <w:r>
         <w:rPr>
           <w:i/>
           <w:iCs/>
         </w:rPr>
-        <w:t>ResetManualDomainListeners</w:t>
-      </w:r>
-      <w:proofErr w:type="spellEnd"/>
+        <w:t xml:space="preserve">.com/ads, Re, </w:t>
+      </w:r>
+      <w:r>
+        <w:t>etc…</w:t>
+      </w:r>
+    </w:p>
+    <w:p>
+      <w:r>
+        <w:t xml:space="preserve">The method </w:t>
+      </w:r>
+      <w:proofErr w:type="spellStart"/>
       <w:r>
         <w:rPr>
           <w:i/>
           <w:iCs/>
         </w:rPr>
-        <w:t>(</w:t>
-      </w:r>
-      <w:proofErr w:type="gramEnd"/>
+        <w:t>ResetWebBlock</w:t>
+      </w:r>
+      <w:proofErr w:type="spellEnd"/>
+      <w:r>
+        <w:t xml:space="preserve"> handles the creation and blocking of domains loaded from an external URL. The method is called once when the browser launcher and then again whenever the option is toggled on or off or the URL to load from is changed. Firstly, a call is made to retrieve the settings, the settings are checked to know whether to use the filter. If the settings are true, then an object of type </w:t>
+      </w:r>
+      <w:proofErr w:type="spellStart"/>
       <w:r>
         <w:rPr>
           <w:i/>
           <w:iCs/>
         </w:rPr>
-        <w:t>)</w:t>
-      </w:r>
-      <w:r>
-        <w:t xml:space="preserve"> has been called the program will once again make a call to storage and get the Domain List to ensure it’s up to date. The block list will then be made by optionally adding in the default blocklist if that option is enabled. To finish this process the original </w:t>
-      </w:r>
-      <w:proofErr w:type="spellStart"/>
-      <w:r>
-        <w:t>WebRequest</w:t>
+        <w:t>XMLHttpRequest</w:t>
       </w:r>
       <w:proofErr w:type="spellEnd"/>
       <w:r>
-        <w:t xml:space="preserve"> </w:t>
-      </w:r>
-      <w:proofErr w:type="spellStart"/>
+        <w:t xml:space="preserve"> is created and stored under the variable </w:t>
+      </w:r>
       <w:r>
         <w:rPr>
           <w:i/>
           <w:iCs/>
         </w:rPr>
-        <w:t>onBeforeRequest</w:t>
-      </w:r>
-      <w:proofErr w:type="spellEnd"/>
-      <w:r>
-        <w:t xml:space="preserve"> listener will be released and a new one attached with the new array of domains. This is important as when the listener is attached it takes a copy of the array not a reference, therefore the only way to update the array being used is to reattach the listener.</w:t>
-      </w:r>
-    </w:p>
-    <w:p>
-      <w:pPr>
-        <w:pStyle w:val="Heading3"/>
-        <w:jc w:val="both"/>
-      </w:pPr>
-      <w:bookmarkStart w:id="74" w:name="_Toc40200364"/>
-      <w:proofErr w:type="spellStart"/>
-      <w:r>
-        <w:t>XML</w:t>
-      </w:r>
-      <w:r>
-        <w:t>HttpRequest</w:t>
-      </w:r>
-      <w:bookmarkEnd w:id="74"/>
-      <w:proofErr w:type="spellEnd"/>
-    </w:p>
-    <w:p>
-      <w:r>
-        <w:t xml:space="preserve">The user has been given the option to import a filter from an external address. This will save them time by not having to find or enter each one manually. Initially the idea was to implement something like EasyList. After spending time on this and not managing to get it working, instead it was opted to just load in any text file. EasyList contains a set of domains and search terms that use special characters to denote how they should be interpreted. For now, the current implementation just allows for any URL to be loaded in. It is intended that this URL will contain simple text stored line by line. A good example of this the raw view of a text file on pastebin. The current implementation uses the include filter to check whether the URL contains at all any items from the filter. I.e. </w:t>
+        <w:t>req</w:t>
+      </w:r>
+      <w:r>
+        <w:t xml:space="preserve">. A call is then made on </w:t>
       </w:r>
       <w:r>
         <w:rPr>
           <w:i/>
           <w:iCs/>
         </w:rPr>
-        <w:t xml:space="preserve">Reddit.com/ads </w:t>
-      </w:r>
-      <w:r>
-        <w:t xml:space="preserve">contains </w:t>
+        <w:t>re</w:t>
       </w:r>
       <w:r>
         <w:rPr>
           <w:i/>
           <w:iCs/>
         </w:rPr>
-        <w:t xml:space="preserve">.com/ads, Re, </w:t>
-      </w:r>
-      <w:r>
-        <w:t>etc…</w:t>
-      </w:r>
-    </w:p>
-    <w:p>
-      <w:r>
-        <w:t xml:space="preserve">The method </w:t>
+        <w:t xml:space="preserve">q.open() </w:t>
+      </w:r>
+      <w:r>
+        <w:t xml:space="preserve">that named a get request to the URL we had retrieved from storage. A function is then applied on </w:t>
       </w:r>
       <w:proofErr w:type="spellStart"/>
       <w:r>
@@ -12667,363 +12658,361 @@
           <w:i/>
           <w:iCs/>
         </w:rPr>
-        <w:t>ResetWebBlock</w:t>
+        <w:t>req.onload</w:t>
       </w:r>
       <w:proofErr w:type="spellEnd"/>
-      <w:r>
-        <w:t xml:space="preserve"> handles the creation and blocking of domains loaded from an external URL. The method is called once when the browser launcher and then again whenever the option is toggled on or off or the URL to load from is changed. Firstly, a call is made to retrieve the settings, the settings are checked to know whether to use the filter. If the settings are true, then an object of type </w:t>
-      </w:r>
-      <w:proofErr w:type="spellStart"/>
       <w:r>
         <w:rPr>
           <w:i/>
           <w:iCs/>
         </w:rPr>
-        <w:t>XMLHttpRequest</w:t>
+        <w:t>()</w:t>
+      </w:r>
+      <w:r>
+        <w:t xml:space="preserve"> that denotes what is to be returned. We tell the request that an array should be returned and use </w:t>
+      </w:r>
+      <w:proofErr w:type="spellStart"/>
+      <w:r>
+        <w:t>req.responseText</w:t>
       </w:r>
       <w:proofErr w:type="spellEnd"/>
       <w:r>
-        <w:t xml:space="preserve"> is created and stored under the variable </w:t>
+        <w:t xml:space="preserve"> to get all of the text from the page. The </w:t>
       </w:r>
       <w:r>
         <w:rPr>
           <w:i/>
           <w:iCs/>
         </w:rPr>
-        <w:t>req</w:t>
-      </w:r>
-      <w:r>
-        <w:t xml:space="preserve">. A call is then made on </w:t>
-      </w:r>
-      <w:proofErr w:type="gramStart"/>
+        <w:t>split function</w:t>
+      </w:r>
+      <w:r>
+        <w:t xml:space="preserve"> is then used on the string at </w:t>
+      </w:r>
       <w:r>
         <w:rPr>
           <w:i/>
           <w:iCs/>
         </w:rPr>
-        <w:t>re</w:t>
-      </w:r>
+        <w:t xml:space="preserve">\r\n. </w:t>
+      </w:r>
+      <w:r>
+        <w:t>Splitting it on these characters will split the string whenever a new line is found. This will store straight into the array with each line being a new array item.</w:t>
+      </w:r>
+    </w:p>
+    <w:p>
+      <w:pPr>
+        <w:pStyle w:val="Heading2"/>
+        <w:jc w:val="both"/>
+      </w:pPr>
+      <w:bookmarkStart w:id="75" w:name="_Toc40200365"/>
+      <w:r>
+        <w:lastRenderedPageBreak/>
+        <w:t>Blocking Domains</w:t>
+      </w:r>
+      <w:bookmarkEnd w:id="75"/>
+    </w:p>
+    <w:p>
+      <w:pPr>
+        <w:pStyle w:val="Heading3"/>
+        <w:jc w:val="both"/>
+      </w:pPr>
+      <w:bookmarkStart w:id="76" w:name="_Toc40200366"/>
+      <w:r>
+        <w:t>Blocking domains from external list</w:t>
+      </w:r>
+      <w:bookmarkEnd w:id="76"/>
+    </w:p>
+    <w:p>
+      <w:r>
+        <w:t xml:space="preserve">Following on from Domain Selecting Domain Blocking from an external list is also achieved through the method </w:t>
+      </w:r>
+      <w:proofErr w:type="spellStart"/>
       <w:r>
         <w:rPr>
           <w:i/>
           <w:iCs/>
         </w:rPr>
-        <w:t>q.open</w:t>
-      </w:r>
-      <w:proofErr w:type="gramEnd"/>
+        <w:t>ResetWebBlock</w:t>
+      </w:r>
+      <w:proofErr w:type="spellEnd"/>
+      <w:r>
+        <w:t xml:space="preserve">. Once the previous </w:t>
+      </w:r>
+      <w:proofErr w:type="spellStart"/>
+      <w:r>
+        <w:t>XMLHttpRequest</w:t>
+      </w:r>
+      <w:proofErr w:type="spellEnd"/>
+      <w:r>
+        <w:t xml:space="preserve"> has finished and the filter array has been stored a call is first made to remove any previous listeners. This call is made because this function is also called later to reset the listeners when a new URL is chosen or the toggle of this setting is hit.</w:t>
+      </w:r>
+    </w:p>
+    <w:p>
+      <w:r>
+        <w:t xml:space="preserve">A call is next made to </w:t>
+      </w:r>
+      <w:proofErr w:type="spellStart"/>
       <w:r>
         <w:rPr>
           <w:i/>
           <w:iCs/>
         </w:rPr>
-        <w:t xml:space="preserve">() </w:t>
-      </w:r>
-      <w:r>
-        <w:t xml:space="preserve">that named a get request to the URL we had retrieved from storage. A function is then applied on </w:t>
-      </w:r>
-      <w:proofErr w:type="spellStart"/>
-      <w:proofErr w:type="gramStart"/>
+        <w:t>Chrome.webRequest.onBeforeRequest</w:t>
+      </w:r>
+      <w:proofErr w:type="spellEnd"/>
       <w:r>
         <w:rPr>
           <w:i/>
           <w:iCs/>
         </w:rPr>
-        <w:t>req.onload</w:t>
-      </w:r>
-      <w:proofErr w:type="spellEnd"/>
-      <w:proofErr w:type="gramEnd"/>
+        <w:t>.</w:t>
+      </w:r>
+      <w:r>
+        <w:t xml:space="preserve"> The listener runs before any request is made by the web page. This means right before every request is about to be sent out our call back function will run. To begin we need to supply three items. A call back function, an array of URLs to apply this to and finally the context. For this case context will be </w:t>
+      </w:r>
       <w:r>
         <w:rPr>
           <w:i/>
           <w:iCs/>
         </w:rPr>
-        <w:t>()</w:t>
-      </w:r>
-      <w:r>
-        <w:t xml:space="preserve"> that denotes what is to be returned. We tell the request that an array should be returned and use </w:t>
-      </w:r>
-      <w:proofErr w:type="spellStart"/>
-      <w:proofErr w:type="gramStart"/>
-      <w:r>
-        <w:t>req.responseText</w:t>
-      </w:r>
-      <w:proofErr w:type="spellEnd"/>
-      <w:proofErr w:type="gramEnd"/>
-      <w:r>
-        <w:t xml:space="preserve"> to get all of the text from the page. The </w:t>
+        <w:t xml:space="preserve">[“Blocking”] </w:t>
+      </w:r>
+      <w:r>
+        <w:t xml:space="preserve">as </w:t>
+      </w:r>
+      <w:r>
+        <w:t>that is</w:t>
+      </w:r>
+      <w:r>
+        <w:t xml:space="preserve"> what we intent to do with these requests. Our array of URLs will simply be </w:t>
       </w:r>
       <w:r>
         <w:rPr>
           <w:i/>
           <w:iCs/>
         </w:rPr>
-        <w:t>split function</w:t>
-      </w:r>
-      <w:r>
-        <w:t xml:space="preserve"> is then used on the string at </w:t>
-      </w:r>
+        <w:t>[“&lt;</w:t>
+      </w:r>
+      <w:proofErr w:type="spellStart"/>
       <w:r>
         <w:rPr>
           <w:i/>
           <w:iCs/>
         </w:rPr>
-        <w:t xml:space="preserve">\r\n. </w:t>
-      </w:r>
-      <w:r>
-        <w:t>Splitting it on these characters will split the string whenever a new line is found. This will store straight into the array with each line being a new array item.</w:t>
-      </w:r>
-    </w:p>
-    <w:p>
-      <w:pPr>
-        <w:pStyle w:val="Heading2"/>
-        <w:jc w:val="both"/>
-      </w:pPr>
-      <w:bookmarkStart w:id="75" w:name="_Toc40200365"/>
-      <w:r>
-        <w:lastRenderedPageBreak/>
-        <w:t>Blocking Domains</w:t>
-      </w:r>
-      <w:bookmarkEnd w:id="75"/>
-    </w:p>
-    <w:p>
-      <w:pPr>
-        <w:pStyle w:val="Heading3"/>
-        <w:jc w:val="both"/>
-      </w:pPr>
-      <w:bookmarkStart w:id="76" w:name="_Toc40200366"/>
-      <w:r>
-        <w:t>Blocking domains from external list</w:t>
-      </w:r>
-      <w:bookmarkEnd w:id="76"/>
-    </w:p>
-    <w:p>
-      <w:r>
-        <w:t xml:space="preserve">Following on from Domain Selecting Domain Blocking from an external list is also achieved through the method </w:t>
-      </w:r>
-      <w:proofErr w:type="spellStart"/>
+        <w:t>all_urls</w:t>
+      </w:r>
+      <w:proofErr w:type="spellEnd"/>
       <w:r>
         <w:rPr>
           <w:i/>
           <w:iCs/>
         </w:rPr>
-        <w:t>ResetWebBlock</w:t>
-      </w:r>
-      <w:proofErr w:type="spellEnd"/>
-      <w:r>
-        <w:t xml:space="preserve">. Once the previous </w:t>
+        <w:t>&gt;”]</w:t>
+      </w:r>
+      <w:r>
+        <w:t xml:space="preserve"> as we would like to run this filter on all traffic. Lastly, our call back function is where we are going to check the URL against our filter list. The call back function named </w:t>
       </w:r>
       <w:proofErr w:type="spellStart"/>
-      <w:r>
-        <w:t>XMLHttpRequest</w:t>
-      </w:r>
-      <w:proofErr w:type="spellEnd"/>
-      <w:r>
-        <w:t xml:space="preserve"> has finished and the filter array has been stored a call is first made to remove any previous listeners. This call is made because this function is also called later to reset the listeners when a new URL is </w:t>
-      </w:r>
-      <w:proofErr w:type="gramStart"/>
-      <w:r>
-        <w:t>chosen</w:t>
-      </w:r>
-      <w:proofErr w:type="gramEnd"/>
-      <w:r>
-        <w:t xml:space="preserve"> or the toggle of this setting is hit.</w:t>
-      </w:r>
-    </w:p>
-    <w:p>
-      <w:r>
-        <w:t xml:space="preserve">A call is next made to </w:t>
-      </w:r>
-      <w:proofErr w:type="spellStart"/>
-      <w:proofErr w:type="gramStart"/>
       <w:r>
         <w:rPr>
           <w:i/>
           <w:iCs/>
         </w:rPr>
-        <w:t>Chrome.webRequest.onBeforeRequest</w:t>
+        <w:t>WebDomainBlock</w:t>
       </w:r>
       <w:proofErr w:type="spellEnd"/>
-      <w:proofErr w:type="gramEnd"/>
       <w:r>
         <w:rPr>
           <w:i/>
           <w:iCs/>
         </w:rPr>
-        <w:t>.</w:t>
-      </w:r>
-      <w:r>
-        <w:t xml:space="preserve"> The listener runs before any request is made by the web page. This means right before every request is about to be sent out our call back function will run. To begin we need to supply three items. A call back function, an array of URLs to apply this to and finally the context. For this case context will be </w:t>
-      </w:r>
+        <w:t>()</w:t>
+      </w:r>
+      <w:r>
+        <w:t xml:space="preserve"> takes in the URL that was passed and then checks over all items in the filter list to see if they’re located inside the URL. If one is </w:t>
+      </w:r>
+      <w:r>
+        <w:t>found,</w:t>
+      </w:r>
+      <w:r>
+        <w:t xml:space="preserve"> then an object of {cancel: true} is returned signalling for this request to be blocked. The using </w:t>
+      </w:r>
+      <w:proofErr w:type="spellStart"/>
       <w:r>
         <w:rPr>
           <w:i/>
           <w:iCs/>
         </w:rPr>
-        <w:t xml:space="preserve">[“Blocking”] </w:t>
-      </w:r>
-      <w:r>
-        <w:t xml:space="preserve">as </w:t>
-      </w:r>
-      <w:r>
-        <w:t>that is</w:t>
-      </w:r>
-      <w:r>
-        <w:t xml:space="preserve"> what we intent to do with these requests. Our array of URLs will simply be </w:t>
-      </w:r>
+        <w:t>Array.find</w:t>
+      </w:r>
+      <w:proofErr w:type="spellEnd"/>
       <w:r>
         <w:rPr>
           <w:i/>
           <w:iCs/>
         </w:rPr>
-        <w:t>[“&lt;</w:t>
-      </w:r>
-      <w:proofErr w:type="spellStart"/>
+        <w:t>(</w:t>
+      </w:r>
       <w:r>
         <w:rPr>
           <w:i/>
           <w:iCs/>
         </w:rPr>
-        <w:t>all_urls</w:t>
-      </w:r>
-      <w:proofErr w:type="spellEnd"/>
+        <w:t xml:space="preserve">e =&gt; </w:t>
+      </w:r>
+      <w:proofErr w:type="spellStart"/>
       <w:r>
         <w:rPr>
           <w:i/>
           <w:iCs/>
         </w:rPr>
-        <w:t>&gt;”]</w:t>
-      </w:r>
-      <w:r>
-        <w:t xml:space="preserve"> as we would like to run this filter on all traffic. Lastly, our call back function is where we are going to check the URL against our filter list. The call back function named </w:t>
-      </w:r>
-      <w:proofErr w:type="spellStart"/>
-      <w:proofErr w:type="gramStart"/>
+        <w:t>url.includes</w:t>
+      </w:r>
+      <w:proofErr w:type="spellEnd"/>
       <w:r>
         <w:rPr>
           <w:i/>
           <w:iCs/>
         </w:rPr>
-        <w:t>WebDomainBlock</w:t>
-      </w:r>
-      <w:proofErr w:type="spellEnd"/>
+        <w:t xml:space="preserve">(e) !== undefined) </w:t>
+      </w:r>
+      <w:r>
+        <w:t>will let us know whether any of the filters were matched within the URL.</w:t>
+      </w:r>
+    </w:p>
+    <w:p>
+      <w:r>
+        <w:t xml:space="preserve">The function </w:t>
+      </w:r>
+      <w:proofErr w:type="spellStart"/>
       <w:r>
         <w:rPr>
           <w:i/>
           <w:iCs/>
         </w:rPr>
-        <w:t>(</w:t>
-      </w:r>
-      <w:proofErr w:type="gramEnd"/>
+        <w:t>ResetWebBlock</w:t>
+      </w:r>
+      <w:proofErr w:type="spellEnd"/>
       <w:r>
         <w:rPr>
           <w:i/>
           <w:iCs/>
         </w:rPr>
-        <w:t>)</w:t>
-      </w:r>
-      <w:r>
-        <w:t xml:space="preserve"> takes in the URL that was passed and then checks over all items in the filter list to see if they’re located inside the URL. If one is </w:t>
-      </w:r>
-      <w:r>
-        <w:t>found,</w:t>
-      </w:r>
-      <w:r>
-        <w:t xml:space="preserve"> then an object of {</w:t>
-      </w:r>
-      <w:proofErr w:type="gramStart"/>
-      <w:r>
-        <w:t>cancel:</w:t>
-      </w:r>
-      <w:proofErr w:type="gramEnd"/>
-      <w:r>
-        <w:t xml:space="preserve"> true} is returned signalling for this request to be blocked. The using </w:t>
-      </w:r>
-      <w:proofErr w:type="spellStart"/>
+        <w:t xml:space="preserve">() </w:t>
+      </w:r>
+      <w:r>
+        <w:t xml:space="preserve">also contains an else if check to stop any loading or blocking from the external list if the settings are not enabled. This function is also called from the </w:t>
+      </w:r>
       <w:r>
         <w:rPr>
           <w:i/>
           <w:iCs/>
         </w:rPr>
-        <w:t>Array.find</w:t>
-      </w:r>
-      <w:proofErr w:type="spellEnd"/>
+        <w:t>popup.js</w:t>
+      </w:r>
+      <w:r>
+        <w:t xml:space="preserve"> at two different locations. If either the setting to enable is changed or the URL itself is changed a message is sent via the chrome API to the background script where a listener will intercept it and run the </w:t>
+      </w:r>
+      <w:proofErr w:type="spellStart"/>
       <w:r>
         <w:rPr>
           <w:i/>
           <w:iCs/>
         </w:rPr>
-        <w:t>(</w:t>
-      </w:r>
+        <w:t>ResetWebBlock</w:t>
+      </w:r>
+      <w:proofErr w:type="spellEnd"/>
       <w:r>
         <w:rPr>
           <w:i/>
           <w:iCs/>
         </w:rPr>
-        <w:t xml:space="preserve">e =&gt; </w:t>
+        <w:t>()</w:t>
+      </w:r>
+      <w:r>
+        <w:t xml:space="preserve"> method again.</w:t>
+      </w:r>
+    </w:p>
+    <w:p>
+      <w:pPr>
+        <w:pStyle w:val="Heading3"/>
+        <w:jc w:val="both"/>
+      </w:pPr>
+      <w:bookmarkStart w:id="77" w:name="_Toc40200367"/>
+      <w:r>
+        <w:t>Blocking domains from manual input</w:t>
+      </w:r>
+      <w:bookmarkEnd w:id="77"/>
+    </w:p>
+    <w:p>
+      <w:r>
+        <w:t xml:space="preserve">The blocking of manually selected domains and domains that are pre-loaded with the default domains list take place inside of the </w:t>
       </w:r>
       <w:proofErr w:type="spellStart"/>
-      <w:proofErr w:type="gramStart"/>
       <w:r>
         <w:rPr>
           <w:i/>
           <w:iCs/>
         </w:rPr>
-        <w:t>url.includes</w:t>
+        <w:t>ResetManualDomainListeners</w:t>
       </w:r>
       <w:proofErr w:type="spellEnd"/>
-      <w:proofErr w:type="gramEnd"/>
       <w:r>
         <w:rPr>
           <w:i/>
           <w:iCs/>
         </w:rPr>
-        <w:t xml:space="preserve">(e) !== undefined) </w:t>
-      </w:r>
-      <w:r>
-        <w:t>will let us know whether any of the filters were matched within the URL.</w:t>
-      </w:r>
-    </w:p>
-    <w:p>
-      <w:r>
-        <w:t xml:space="preserve">The function </w:t>
+        <w:t>()</w:t>
+      </w:r>
+      <w:r>
+        <w:t xml:space="preserve"> function. As mentioned before here the list of domains is created by loading from storage and concatenating with the default domain list if set to do so. Just like the function from web domain blocking we first detach any listener as this function is used to refresh the list later. </w:t>
       </w:r>
       <w:proofErr w:type="spellStart"/>
-      <w:proofErr w:type="gramStart"/>
       <w:r>
         <w:rPr>
           <w:i/>
           <w:iCs/>
         </w:rPr>
-        <w:t>ResetWebBlock</w:t>
+        <w:t>Chrome.webRequest.onBeforeRequest</w:t>
       </w:r>
       <w:proofErr w:type="spellEnd"/>
+      <w:r>
+        <w:t xml:space="preserve"> is used again to attach another function when a call is about to go out from the page. </w:t>
+      </w:r>
+    </w:p>
+    <w:p>
+      <w:r>
+        <w:t xml:space="preserve">The big difference this time is instead of applying this function to every domain we are just going to apply it to the domains we have already stored. So, in this instance the context is still </w:t>
+      </w:r>
       <w:r>
         <w:rPr>
           <w:i/>
           <w:iCs/>
         </w:rPr>
-        <w:t>(</w:t>
-      </w:r>
-      <w:proofErr w:type="gramEnd"/>
+        <w:t>[“blocking”]</w:t>
+      </w:r>
+      <w:r>
+        <w:t xml:space="preserve"> but the array of filters is instead set to the variable </w:t>
+      </w:r>
+      <w:proofErr w:type="spellStart"/>
       <w:r>
         <w:rPr>
           <w:i/>
           <w:iCs/>
         </w:rPr>
-        <w:t xml:space="preserve">) </w:t>
-      </w:r>
-      <w:r>
-        <w:t xml:space="preserve">also contains an else if check to stop any loading or blocking from the external list if the settings are not enabled. This function is also called from the </w:t>
-      </w:r>
+        <w:t>manualFilterList</w:t>
+      </w:r>
+      <w:proofErr w:type="spellEnd"/>
       <w:r>
         <w:rPr>
           <w:i/>
           <w:iCs/>
         </w:rPr>
-        <w:t>popup.js</w:t>
-      </w:r>
-      <w:r>
-        <w:t xml:space="preserve"> at two different locations. If either the setting to enable is changed or the URL itself is changed a message is sent via the chrome API to the background script where a listener will intercept it and run the </w:t>
+        <w:t xml:space="preserve">. </w:t>
+      </w:r>
+      <w:r>
+        <w:t xml:space="preserve"> The method we use to execute the check is called </w:t>
       </w:r>
       <w:proofErr w:type="spellStart"/>
       <w:r>
@@ -13031,43 +13020,32 @@
           <w:i/>
           <w:iCs/>
         </w:rPr>
-        <w:t>ResetWebBlock</w:t>
+        <w:t>ManualDomainBlock</w:t>
       </w:r>
       <w:proofErr w:type="spellEnd"/>
+      <w:r>
+        <w:t xml:space="preserve">. This method will just evaluate whether or not the filter list has values in it and then return the object </w:t>
+      </w:r>
       <w:r>
         <w:rPr>
           <w:i/>
           <w:iCs/>
         </w:rPr>
-        <w:t>()</w:t>
-      </w:r>
-      <w:r>
-        <w:t xml:space="preserve"> method again.</w:t>
-      </w:r>
-    </w:p>
-    <w:p>
-      <w:pPr>
-        <w:pStyle w:val="Heading3"/>
-        <w:jc w:val="both"/>
-      </w:pPr>
-      <w:bookmarkStart w:id="77" w:name="_Toc40200367"/>
-      <w:r>
-        <w:t>Blocking domains from manual input</w:t>
-      </w:r>
-      <w:bookmarkEnd w:id="77"/>
-    </w:p>
-    <w:p>
-      <w:r>
-        <w:t xml:space="preserve">The blocking of manually selected domains and domains that are pre-loaded with the default domains list take place inside of the </w:t>
-      </w:r>
+        <w:t>{cancel: true/false}</w:t>
+      </w:r>
+      <w:r>
+        <w:t xml:space="preserve"> accordingly. This evaluation is done as if the domain list is empty every request from any domain will be blocked including loading the actual page itself.</w:t>
+      </w:r>
+    </w:p>
+    <w:p>
       <w:proofErr w:type="spellStart"/>
-      <w:proofErr w:type="gramStart"/>
       <w:r>
         <w:rPr>
           <w:i/>
           <w:iCs/>
         </w:rPr>
-        <w:t>ResetManualDomainListeners</w:t>
+        <w:lastRenderedPageBreak/>
+        <w:t>ResetManualDomainBlock</w:t>
       </w:r>
       <w:proofErr w:type="spellEnd"/>
       <w:r>
@@ -13075,132 +13053,7 @@
           <w:i/>
           <w:iCs/>
         </w:rPr>
-        <w:t>(</w:t>
-      </w:r>
-      <w:proofErr w:type="gramEnd"/>
-      <w:r>
-        <w:rPr>
-          <w:i/>
-          <w:iCs/>
-        </w:rPr>
-        <w:t>)</w:t>
-      </w:r>
-      <w:r>
-        <w:t xml:space="preserve"> function. As mentioned before here the list of domains is created by loading from storage and concatenating with the default domain list if set to do so. Just like the function from web domain blocking we first detach any listener as this function is used to refresh the list later. </w:t>
-      </w:r>
-      <w:proofErr w:type="spellStart"/>
-      <w:proofErr w:type="gramStart"/>
-      <w:r>
-        <w:rPr>
-          <w:i/>
-          <w:iCs/>
-        </w:rPr>
-        <w:t>Chrome.webRequest.onBeforeRequest</w:t>
-      </w:r>
-      <w:proofErr w:type="spellEnd"/>
-      <w:proofErr w:type="gramEnd"/>
-      <w:r>
-        <w:t xml:space="preserve"> is used again to attach another function when a call is about to go out from the page. </w:t>
-      </w:r>
-    </w:p>
-    <w:p>
-      <w:r>
-        <w:t xml:space="preserve">The big difference this time is instead of applying this function to every domain we are just going to apply it to the domains we have already stored. So, in this instance the context is still </w:t>
-      </w:r>
-      <w:r>
-        <w:rPr>
-          <w:i/>
-          <w:iCs/>
-        </w:rPr>
-        <w:t>[“blocking”]</w:t>
-      </w:r>
-      <w:r>
-        <w:t xml:space="preserve"> but the array of filters is instead set to the variable </w:t>
-      </w:r>
-      <w:proofErr w:type="spellStart"/>
-      <w:r>
-        <w:rPr>
-          <w:i/>
-          <w:iCs/>
-        </w:rPr>
-        <w:t>manualFilterList</w:t>
-      </w:r>
-      <w:proofErr w:type="spellEnd"/>
-      <w:r>
-        <w:rPr>
-          <w:i/>
-          <w:iCs/>
-        </w:rPr>
-        <w:t xml:space="preserve">. </w:t>
-      </w:r>
-      <w:r>
-        <w:t xml:space="preserve"> The method we use to execute the check is called </w:t>
-      </w:r>
-      <w:proofErr w:type="spellStart"/>
-      <w:r>
-        <w:rPr>
-          <w:i/>
-          <w:iCs/>
-        </w:rPr>
-        <w:t>ManualDomainBlock</w:t>
-      </w:r>
-      <w:proofErr w:type="spellEnd"/>
-      <w:r>
-        <w:t xml:space="preserve">. This method will just evaluate whether or not the filter list has values in it and then return the object </w:t>
-      </w:r>
-      <w:r>
-        <w:rPr>
-          <w:i/>
-          <w:iCs/>
-        </w:rPr>
-        <w:t>{</w:t>
-      </w:r>
-      <w:proofErr w:type="gramStart"/>
-      <w:r>
-        <w:rPr>
-          <w:i/>
-          <w:iCs/>
-        </w:rPr>
-        <w:t>cancel:</w:t>
-      </w:r>
-      <w:proofErr w:type="gramEnd"/>
-      <w:r>
-        <w:rPr>
-          <w:i/>
-          <w:iCs/>
-        </w:rPr>
-        <w:t xml:space="preserve"> true/false}</w:t>
-      </w:r>
-      <w:r>
-        <w:t xml:space="preserve"> accordingly. This evaluation is done as if the domain list is empty every request from any domain will be blocked including loading the actual page itself.</w:t>
-      </w:r>
-    </w:p>
-    <w:p>
-      <w:proofErr w:type="spellStart"/>
-      <w:proofErr w:type="gramStart"/>
-      <w:r>
-        <w:rPr>
-          <w:i/>
-          <w:iCs/>
-        </w:rPr>
-        <w:lastRenderedPageBreak/>
-        <w:t>ResetManualDomainBlock</w:t>
-      </w:r>
-      <w:proofErr w:type="spellEnd"/>
-      <w:r>
-        <w:rPr>
-          <w:i/>
-          <w:iCs/>
-        </w:rPr>
-        <w:t>(</w:t>
-      </w:r>
-      <w:proofErr w:type="gramEnd"/>
-      <w:r>
-        <w:rPr>
-          <w:i/>
-          <w:iCs/>
-        </w:rPr>
-        <w:t>)</w:t>
+        <w:t>()</w:t>
       </w:r>
       <w:r>
         <w:t xml:space="preserve"> is also called from the </w:t>
@@ -13578,19 +13431,30 @@
       <w:bookmarkEnd w:id="91"/>
     </w:p>
     <w:p>
-      <w:pPr>
-        <w:jc w:val="both"/>
-        <w:rPr>
-          <w:rFonts w:ascii="Abadi Extra Light" w:eastAsiaTheme="majorEastAsia" w:hAnsi="Abadi Extra Light" w:cstheme="majorBidi"/>
-          <w:color w:val="2F5496" w:themeColor="accent1" w:themeShade="BF"/>
-          <w:sz w:val="40"/>
-          <w:szCs w:val="32"/>
-        </w:rPr>
-      </w:pPr>
-      <w:r>
-        <w:rPr>
-          <w:rFonts w:ascii="Abadi Extra Light" w:hAnsi="Abadi Extra Light"/>
-        </w:rPr>
+      <w:r>
+        <w:t>Throughout the duration of this project I have been able to further develop and familiarise myself with JavaScript and the chrome extension API. JavaScript, a language that I previously had little knowledge of, began with a steep learning curve. Being used to object oriented programming and strict typing JavaScript proved very different but overtime became more inherent and its usefulness increased. Using the Chrome API was also a very tough start as I had previously never touched it. Thanks to hard work and good research skills I was able to make good use of the documentation provided online by google and gain knowledge from other people’s questions online. Coming out of this project I would indeed say that my programming knowledge and diversity has increased in many ways. Some notable gains of knowledge include but is not limited to, Using JSON effectively, Manipulating the DOM, using call back functions and making requests to websites.</w:t>
+      </w:r>
+    </w:p>
+    <w:p>
+      <w:r>
+        <w:t xml:space="preserve">While on this project I have been able to make use of skills I already had, reinforcing them, and furthering my affirmation of knowledge. To begin with using GIT has made the project much easier to handle and has allowed me to </w:t>
+      </w:r>
+      <w:r>
+        <w:t>rekindle knowledge I do not use so often. Working with HTML and CSS is something I enjoy and has been a fun part of the project. Having not worked with them this year it was an enjoyable experience to play around the styles and see what I could create. Alternatively, while I still used bootstrap for some of the style, I was exposed to new bootstrap classes I had not previously touched.</w:t>
+      </w:r>
+    </w:p>
+    <w:p>
+      <w:r>
+        <w:t xml:space="preserve">It is important to note that many of my general and soft skills have been improved through this project. To begin with I have had to do lots of research from start to finish. Previously I had not undertaken much research or research on this scale but now feel much more confident in working alone on a big project. My time management has been tested and improved. Overall, this project has been a good opportunity for me to develop skills by myself and see a project through from start to finish. I am glad I have had this opportunity and will make use of all lessons learnt along the way. </w:t>
+      </w:r>
+    </w:p>
+    <w:p>
+      <w:r>
+        <w:t>My final thoughts and advice for anyone who is about to undertake their final year project is to plan and be proactive. You have a long period of time in which you’re able to do this project and the quicker you work out a schedule, the less pressure you will have and the better your end result will be.</w:t>
+      </w:r>
+    </w:p>
+    <w:p>
+      <w:r>
         <w:br w:type="page"/>
       </w:r>
     </w:p>
@@ -16112,7 +15976,7 @@
 </file>
 
 <file path=customXml/itemProps1.xml><?xml version="1.0" encoding="utf-8"?>
-<ds:datastoreItem xmlns:ds="http://schemas.openxmlformats.org/officeDocument/2006/customXml" ds:itemID="{F2AEA1F1-CCC5-4A1A-9B27-11F8F16B64ED}">
+<ds:datastoreItem xmlns:ds="http://schemas.openxmlformats.org/officeDocument/2006/customXml" ds:itemID="{616397FD-2C2E-4F23-877F-C1D63CEBE77E}">
   <ds:schemaRefs>
     <ds:schemaRef ds:uri="http://schemas.openxmlformats.org/officeDocument/2006/bibliography"/>
   </ds:schemaRefs>

</xml_diff>

<commit_message>
1 2 3 4 5 6 7 8 9 _ _
</commit_message>
<xml_diff>
--- a/C1635943_DISS.docx
+++ b/C1635943_DISS.docx
@@ -9370,7 +9370,15 @@
         <w:jc w:val="both"/>
       </w:pPr>
       <w:r>
-        <w:t>When searching the chrome extension store its easy to see that there is not a shortage of adblockers out there for you to download for free. But what makes them different from each other, why is one better than another one. This short evaluation of existing solutions aims to look at some of the features and ideas behind a few of the adblockers. Gathering and evaluation these will help me make better choices when creating my own adblocker.</w:t>
+        <w:t xml:space="preserve">When searching the chrome extension store </w:t>
+      </w:r>
+      <w:proofErr w:type="spellStart"/>
+      <w:r>
+        <w:t>its</w:t>
+      </w:r>
+      <w:proofErr w:type="spellEnd"/>
+      <w:r>
+        <w:t xml:space="preserve"> easy to see that there is not a shortage of adblockers out there for you to download for free. But what makes them different from each other, why is one better than another one. This short evaluation of existing solutions aims to look at some of the features and ideas behind a few of the adblockers. Gathering and evaluation these will help me make better choices when creating my own adblocker.</w:t>
       </w:r>
     </w:p>
     <w:p>
@@ -10626,7 +10634,15 @@
         <w:jc w:val="both"/>
       </w:pPr>
       <w:r>
-        <w:t>One constraint that I have encountered that has affected this project is the coronavirus. At the time of writing this report university has been closed for quite some time. Universities have closed, society has shut down. The resources that are available when normally undertaking a university degree are not available. Computer labs, Libraries, and the ability to meet up with supervisors, peers and tutors have all been removed, potentially threatening the outcome of this project. As this project has progressed it has been noticeably difficult, being out of routine and stuck in a weird situation where no one is safe has impacted the ability to work properly will have had slight affects on this and many other projects</w:t>
+        <w:t xml:space="preserve">One constraint that I have encountered that has affected this project is the coronavirus. At the time of writing this report university has been closed for quite some time. Universities have closed, society has shut down. The resources that are available when normally undertaking a university degree are not available. Computer labs, Libraries, and the ability to meet up with supervisors, peers and tutors have all been removed, potentially threatening the outcome of this project. As this project has progressed it has been noticeably difficult, being out of routine and stuck in a weird situation where no one is safe has impacted the ability to work properly will have had slight </w:t>
+      </w:r>
+      <w:proofErr w:type="spellStart"/>
+      <w:r>
+        <w:t>affects</w:t>
+      </w:r>
+      <w:proofErr w:type="spellEnd"/>
+      <w:r>
+        <w:t xml:space="preserve"> on this and many other projects</w:t>
       </w:r>
       <w:r>
         <w:t>.</w:t>
@@ -10637,7 +10653,15 @@
         <w:jc w:val="both"/>
       </w:pPr>
       <w:r>
-        <w:t>The final constraint to this project is to do with filter lists that are used by adblockers. After doing research it is apparent that adblockers mainly use other people’s lists as filters rather than their own. Some of these lists are public and can be used but are written in schemas and formats that are not fully explained and may therefore be unusable. It is the aim of this project to at least allow for those filter lists to be loaded and used at least, as if they we’re processing the filters correctly.</w:t>
+        <w:t xml:space="preserve">The final constraint to this project is to do with filter lists that are used by adblockers. After doing research it is apparent that adblockers mainly use other people’s lists as filters rather than their own. Some of these lists are public and can be used but are written in schemas and formats that are not fully explained and may therefore be unusable. It is the aim of this project to at least allow for those filter lists to be loaded and used at least, as if they </w:t>
+      </w:r>
+      <w:proofErr w:type="gramStart"/>
+      <w:r>
+        <w:t>we’re</w:t>
+      </w:r>
+      <w:proofErr w:type="gramEnd"/>
+      <w:r>
+        <w:t xml:space="preserve"> processing the filters correctly.</w:t>
       </w:r>
     </w:p>
     <w:p>
@@ -11385,6 +11409,58 @@
       <w:r>
         <w:t xml:space="preserve">For the user to be able to select and element to be blocked they must first open the popup. Once the popup is opened, they must select </w:t>
       </w:r>
+      <w:proofErr w:type="spellStart"/>
+      <w:r>
+        <w:rPr>
+          <w:i/>
+          <w:iCs/>
+        </w:rPr>
+        <w:t>Select</w:t>
+      </w:r>
+      <w:proofErr w:type="spellEnd"/>
+      <w:r>
+        <w:rPr>
+          <w:i/>
+          <w:iCs/>
+        </w:rPr>
+        <w:t xml:space="preserve"> an element to block</w:t>
+      </w:r>
+      <w:r>
+        <w:t xml:space="preserve"> from the second group of options. Once this option has been selected the user will now see their current web page modified as they move their mouse around. As the user moves their cursor over the web page </w:t>
+      </w:r>
+      <w:r>
+        <w:t>a red dashed border will appear around their currently hovered element. This element selection only allows for items that have a class or ID attached to them. As the user moves their cursor around the border is programmatically removed and applied to whichever element they are not hovering over.</w:t>
+      </w:r>
+    </w:p>
+    <w:p>
+      <w:pPr>
+        <w:jc w:val="both"/>
+      </w:pPr>
+      <w:r>
+        <w:t>When the user is ready to block an element, they may click to add the classes and, or ids to the list of elements to be blocked on that website. During this time, the user may also want to block an element that is a link or has functionality attached to it. This is not a problem as when the user is in this selection mode links are blocked and therefore will not redirect the user. To further this the cursor will be the normal pointer rather than the hand which indicates a link.</w:t>
+      </w:r>
+      <w:r>
+        <w:t xml:space="preserve"> Once the selection has been made and the web page will reload, and the selection mode will be taken off revealing the normal website once again. This script is only designed to allow for the selection and storing of elements and blocking will be done by another component.</w:t>
+      </w:r>
+    </w:p>
+    <w:p>
+      <w:pPr>
+        <w:pStyle w:val="Heading3"/>
+        <w:jc w:val="both"/>
+      </w:pPr>
+      <w:bookmarkStart w:id="41" w:name="_Toc40292301"/>
+      <w:r>
+        <w:t>System Behaviour</w:t>
+      </w:r>
+      <w:bookmarkEnd w:id="41"/>
+    </w:p>
+    <w:p>
+      <w:pPr>
+        <w:jc w:val="both"/>
+      </w:pPr>
+      <w:r>
+        <w:t xml:space="preserve">When a web page is loaded the script Select Element is automatically loaded in as stated in the extensions manifest. This script is injected before any of the DOM has begun to load. This script sits idle with a listener waiting for a message telling it to begin. This message is sent only by clicking the </w:t>
+      </w:r>
       <w:r>
         <w:rPr>
           <w:i/>
@@ -11393,49 +11469,6 @@
         <w:t>Select an element to block</w:t>
       </w:r>
       <w:r>
-        <w:t xml:space="preserve"> from the second group of options. Once this option has been selected the user will now see their current web page modified as they move their mouse around. As the user moves their cursor over the web page </w:t>
-      </w:r>
-      <w:r>
-        <w:t>a red dashed border will appear around their currently hovered element. This element selection only allows for items that have a class or ID attached to them. As the user moves their cursor around the border is programmatically removed and applied to whichever element they are not hovering over.</w:t>
-      </w:r>
-    </w:p>
-    <w:p>
-      <w:pPr>
-        <w:jc w:val="both"/>
-      </w:pPr>
-      <w:r>
-        <w:t>When the user is ready to block an element, they may click to add the classes and, or ids to the list of elements to be blocked on that website. During this time, the user may also want to block an element that is a link or has functionality attached to it. This is not a problem as when the user is in this selection mode links are blocked and therefore will not redirect the user. To further this the cursor will be the normal pointer rather than the hand which indicates a link.</w:t>
-      </w:r>
-      <w:r>
-        <w:t xml:space="preserve"> Once the selection has been made and the web page will reload, and the selection mode will be taken off revealing the normal website once again. This script is only designed to allow for the selection and storing of elements and blocking will be done by another component.</w:t>
-      </w:r>
-    </w:p>
-    <w:p>
-      <w:pPr>
-        <w:pStyle w:val="Heading3"/>
-        <w:jc w:val="both"/>
-      </w:pPr>
-      <w:bookmarkStart w:id="41" w:name="_Toc40292301"/>
-      <w:r>
-        <w:t>System Behaviour</w:t>
-      </w:r>
-      <w:bookmarkEnd w:id="41"/>
-    </w:p>
-    <w:p>
-      <w:pPr>
-        <w:jc w:val="both"/>
-      </w:pPr>
-      <w:r>
-        <w:t xml:space="preserve">When a web page is loaded the script Select Element is automatically loaded in as stated in the extensions manifest. This script is injected before any of the DOM has begun to load. This script sits idle with a listener waiting for a message telling it to begin. This message is sent only by clicking the </w:t>
-      </w:r>
-      <w:r>
-        <w:rPr>
-          <w:i/>
-          <w:iCs/>
-        </w:rPr>
-        <w:t>Select an element to block</w:t>
-      </w:r>
-      <w:r>
         <w:t xml:space="preserve"> in the popup window. Once this message has been received the script will be activated.</w:t>
       </w:r>
     </w:p>
@@ -11563,7 +11596,15 @@
         <w:t>Run on this page</w:t>
       </w:r>
       <w:r>
-        <w:t xml:space="preserve"> Which will allow the user to toggle the adblocker on and off for the current web page they are viewing. And the second denotes how elements are hidden on the page. This second option will allow the user to chose whether the space of the adverts is to be left as it was but blank, or for it to be collapsed. These options keep the process simple but offer two powerful choices for the user to make.</w:t>
+        <w:t xml:space="preserve"> Which will allow the user to toggle the adblocker on and off for the current web page they are viewing. And the second denotes how elements are hidden on the page. This second option will allow the user to </w:t>
+      </w:r>
+      <w:proofErr w:type="spellStart"/>
+      <w:r>
+        <w:t>chose</w:t>
+      </w:r>
+      <w:proofErr w:type="spellEnd"/>
+      <w:r>
+        <w:t xml:space="preserve"> whether the space of the adverts is to be left as it was but blank, or for it to be collapsed. These options keep the process simple but offer two powerful choices for the user to make.</w:t>
       </w:r>
     </w:p>
     <w:p>
@@ -11582,7 +11623,15 @@
         <w:jc w:val="both"/>
       </w:pPr>
       <w:r>
-        <w:t xml:space="preserve">As the script runs on every page it will always have the most up to date version of the stored elements that need to be blocked. This script will begin to run before the web page has even began loading properly. During this time, it will prepare all the CSS that needs to be injected. This should be done by creating one CSS rule that is applied to all the stored elements. Once This is ready and the page has begun loading it should be added straight to the page allowing it to block all the elements. As this should be done right at the start it should mean the adverts do not get seen at all. Everything to do with this script is automatic and does not need any interaction from the user. A condition will wrap this code firstly telling it whether to run, this will be based of whether the website is on the whitelist or not. Secondly another code snippet </w:t>
+        <w:t xml:space="preserve">As the script runs on every page it will always have the most up to date version of the stored elements that need to be blocked. This script will begin to run before the web page has even began loading properly. During this time, it will prepare all the CSS that needs to be injected. This should be done by creating one CSS rule that is applied to all the stored elements. Once This is ready and the page has begun loading it should be added straight to the page allowing it to block all the elements. As this should be done right at the start it should mean the adverts do not get seen at all. Everything to do with this script is automatic and does not need any interaction from the user. A condition will wrap this code firstly telling it whether to run, this will be based </w:t>
+      </w:r>
+      <w:proofErr w:type="spellStart"/>
+      <w:r>
+        <w:t>of</w:t>
+      </w:r>
+      <w:proofErr w:type="spellEnd"/>
+      <w:r>
+        <w:t xml:space="preserve"> whether the website is on the whitelist or not. Secondly another code snippet </w:t>
       </w:r>
       <w:r>
         <w:lastRenderedPageBreak/>
@@ -11624,7 +11673,15 @@
         <w:jc w:val="both"/>
       </w:pPr>
       <w:r>
-        <w:t xml:space="preserve">A constraint for this system will be to do with how elements were previously stored. As mentioned in the storing of elements, the class and id will be stored of the selected element, or first parent with one of these attributes. This could mean that only a child of the advert is being blocked and that the parent frame will have its own height and width. Although this parent may be blank it will not be collapsible in line with the setting to do so. Another constraint related to other elements with the same name or class. With the current design the blocker will do as it is told and block the ids and classes its been given. </w:t>
+        <w:t xml:space="preserve">A constraint for this system will be to do with how elements were previously stored. As mentioned in the storing of elements, the class and id will be stored of the selected element, or first parent with one of these attributes. This could mean that only a child of the advert is being blocked and that the parent frame will have its own height and width. Although this parent may be blank it will not be collapsible in line with the setting to do so. Another constraint related to other elements with the same name or class. With the current design the blocker will do as it is told and block the ids and classes </w:t>
+      </w:r>
+      <w:proofErr w:type="spellStart"/>
+      <w:r>
+        <w:t>its</w:t>
+      </w:r>
+      <w:proofErr w:type="spellEnd"/>
+      <w:r>
+        <w:t xml:space="preserve"> been given. </w:t>
       </w:r>
       <w:r>
         <w:t>However,</w:t>
@@ -11688,7 +11745,15 @@
         <w:jc w:val="both"/>
       </w:pPr>
       <w:r>
-        <w:t>The second way in which the user will be able to interface with domain selecting will be through typing it out and having it added to storage. Inside of the popup there is a textbox and button combo that allows the user to type in a domain they do not wish to receive traffic from and block it. Domains to be filtered require a specific format with the chrome API and therefor a placeholder and entry feedback system will be in place to help the user type an acceptable string.</w:t>
+        <w:t xml:space="preserve">The second way in which the user will be able to interface with domain selecting will be through typing it out and having it added to storage. Inside of the popup there is a textbox and button combo that allows the user to type in a domain they do not wish to receive traffic from and block it. Domains to be filtered require a specific format with the chrome API and </w:t>
+      </w:r>
+      <w:proofErr w:type="spellStart"/>
+      <w:r>
+        <w:t>therefor</w:t>
+      </w:r>
+      <w:proofErr w:type="spellEnd"/>
+      <w:r>
+        <w:t xml:space="preserve"> a placeholder and entry feedback system will be in place to help the user type an acceptable string.</w:t>
       </w:r>
     </w:p>
     <w:p>
@@ -11716,7 +11781,15 @@
         <w:jc w:val="both"/>
       </w:pPr>
       <w:r>
-        <w:t>After any changes are made to the domain’s lists, either than be a new entry is added or loaded the page will refresh so that the domain blockers may take affect on the updated list. Upon the user selecting a domain to be blocked manually the script will automatically convert the URL that was collected into the right format for the chrome API and add it into storage. When the user selects to add their own URL to the block list and types it in the format will be verified and then added once again to the block list. When loading from a web page, the user will first have to enable the option before they enter the URL and hit save. Behind the scenes seamlessly the data will be collected and stored inside of the local session, to be used until the browser is closed. When the browser is reopened the data will be redownloaded from the saved site.</w:t>
+        <w:t xml:space="preserve">After any changes are made to the domain’s lists, either than be a new entry is added or loaded the page will refresh so that the domain blockers may take </w:t>
+      </w:r>
+      <w:proofErr w:type="spellStart"/>
+      <w:r>
+        <w:t>affect</w:t>
+      </w:r>
+      <w:proofErr w:type="spellEnd"/>
+      <w:r>
+        <w:t xml:space="preserve"> on the updated list. Upon the user selecting a domain to be blocked manually the script will automatically convert the URL that was collected into the right format for the chrome API and add it into storage. When the user selects to add their own URL to the block list and types it in the format will be verified and then added once again to the block list. When loading from a web page, the user will first have to enable the option before they enter the URL and hit save. Behind the scenes seamlessly the data will be collected and stored inside of the local session, to be used until the browser is closed. When the browser is reopened the data will be redownloaded from the saved site.</w:t>
       </w:r>
     </w:p>
     <w:p>
@@ -11751,7 +11824,23 @@
         <w:jc w:val="both"/>
       </w:pPr>
       <w:r>
-        <w:t>The final method will use XMLHttpRequest that is shipped with JavaScript. This will allow us send and receive data from other web addressed. The user should enter a URL that loads a list of domains they would like to filter against. XMLHttpRequest can then load the URL and retrieve the contents of the page.</w:t>
+        <w:t xml:space="preserve">The final method will use </w:t>
+      </w:r>
+      <w:proofErr w:type="spellStart"/>
+      <w:r>
+        <w:t>XMLHttpRequest</w:t>
+      </w:r>
+      <w:proofErr w:type="spellEnd"/>
+      <w:r>
+        <w:t xml:space="preserve"> that is shipped with JavaScript. This will allow us send and receive data from other web addressed. The user should enter a URL that loads a list of domains they would like to filter against. </w:t>
+      </w:r>
+      <w:proofErr w:type="spellStart"/>
+      <w:r>
+        <w:t>XMLHttpRequest</w:t>
+      </w:r>
+      <w:proofErr w:type="spellEnd"/>
+      <w:r>
+        <w:t xml:space="preserve"> can then load the URL and retrieve the contents of the page.</w:t>
       </w:r>
       <w:r>
         <w:t xml:space="preserve"> Once the data has been retrieved it can be formatted correctly and then applied as a filter to the incoming requests.</w:t>
@@ -12181,7 +12270,15 @@
         <w:t>JavaScript</w:t>
       </w:r>
       <w:r>
-        <w:t xml:space="preserve"> DOM selectors on the ID of each element is then used to set its values. All of this should happen with out the user ever seeing the initial default values.</w:t>
+        <w:t xml:space="preserve"> DOM selectors on the ID of each element is then used to set its values. All of this should happen </w:t>
+      </w:r>
+      <w:proofErr w:type="spellStart"/>
+      <w:r>
+        <w:t>with out</w:t>
+      </w:r>
+      <w:proofErr w:type="spellEnd"/>
+      <w:r>
+        <w:t xml:space="preserve"> the user ever seeing the initial default values.</w:t>
       </w:r>
     </w:p>
     <w:p>
@@ -12311,7 +12408,15 @@
         <w:jc w:val="both"/>
       </w:pPr>
       <w:r>
-        <w:t>Data storage is used all over this extension. Data is constantly being stored and retrieved from different script and it is important it is stored in a manner that is easy to work with. The data structure that chrome works with and is used in the chrome storage API is JSON. Throughout the development of this project the storage structure was changed many times and now uses a mixture of arrays and objects. The data structure is first created when the application is installed. This means that the data will always be accessible when called and wont need generating on each first call.</w:t>
+        <w:t xml:space="preserve">Data storage is used all over this extension. Data is constantly being stored and retrieved from different script and it is important it is stored in a manner that is easy to work with. The data structure that chrome works with and is used in the chrome storage API is JSON. Throughout the development of this project the storage structure was changed many times and now uses a mixture of arrays and objects. The data structure is first created when the application is installed. This means that the data will always be accessible when called and </w:t>
+      </w:r>
+      <w:proofErr w:type="spellStart"/>
+      <w:r>
+        <w:t>wont</w:t>
+      </w:r>
+      <w:proofErr w:type="spellEnd"/>
+      <w:r>
+        <w:t xml:space="preserve"> need generating on each first call.</w:t>
       </w:r>
     </w:p>
     <w:p>
@@ -12332,7 +12437,23 @@
         <w:t>Websites</w:t>
       </w:r>
       <w:r>
-        <w:t xml:space="preserve"> stores all the classes and id’s the user has previously selected to block. The data structure inside of this object is KvP where the key is the domain to store data for and the value another object. This object then stores two KvP. In this the key is either ids or classes and the value both arrays of the data. The structure looks like this</w:t>
+        <w:t xml:space="preserve"> stores all the classes and id’s the user has previously selected to block. The data structure inside of this object is </w:t>
+      </w:r>
+      <w:proofErr w:type="spellStart"/>
+      <w:r>
+        <w:t>KvP</w:t>
+      </w:r>
+      <w:proofErr w:type="spellEnd"/>
+      <w:r>
+        <w:t xml:space="preserve"> where the key is the domain to store data for and the value another object. This object then stores two </w:t>
+      </w:r>
+      <w:proofErr w:type="spellStart"/>
+      <w:r>
+        <w:t>KvP</w:t>
+      </w:r>
+      <w:proofErr w:type="spellEnd"/>
+      <w:r>
+        <w:t>. In this the key is either ids or classes and the value both arrays of the data. The structure looks like this</w:t>
       </w:r>
       <w:r>
         <w:br/>
@@ -12363,7 +12484,15 @@
         <w:t>Settings</w:t>
       </w:r>
       <w:r>
-        <w:t xml:space="preserve">. This object contains five KvP. Two are strings, two are Booleans and the final are an array. Keeping the settings together in this way means the settings can be retrieved without pulling tonnes of extra data in the form of user selected items for blocking. The final object named </w:t>
+        <w:t xml:space="preserve">. This object contains five </w:t>
+      </w:r>
+      <w:proofErr w:type="spellStart"/>
+      <w:r>
+        <w:t>KvP</w:t>
+      </w:r>
+      <w:proofErr w:type="spellEnd"/>
+      <w:r>
+        <w:t xml:space="preserve">. Two are strings, two are Booleans and the final are an array. Keeping the settings together in this way means the settings can be retrieved without pulling tonnes of extra data in the form of user selected items for blocking. The final object named </w:t>
       </w:r>
       <w:r>
         <w:rPr>
@@ -12373,7 +12502,15 @@
         <w:t xml:space="preserve">Blocked </w:t>
       </w:r>
       <w:r>
-        <w:t>is another KvP that stores an array. The array is used to store user selected domains. The array stores these domains as strings. Arrays are ideal and allow for lots of built in functionality for searching and sorting.</w:t>
+        <w:t xml:space="preserve">is another </w:t>
+      </w:r>
+      <w:proofErr w:type="spellStart"/>
+      <w:r>
+        <w:t>KvP</w:t>
+      </w:r>
+      <w:proofErr w:type="spellEnd"/>
+      <w:r>
+        <w:t xml:space="preserve"> that stores an array. The array is used to store user selected domains. The array stores these domains as strings. Arrays are ideal and allow for lots of built in functionality for searching and sorting.</w:t>
       </w:r>
     </w:p>
     <w:p>
@@ -12422,6 +12559,7 @@
       <w:r>
         <w:t xml:space="preserve"> ensure we are modifying the data that already exists. When we can </w:t>
       </w:r>
+      <w:proofErr w:type="spellStart"/>
       <w:r>
         <w:rPr>
           <w:i/>
@@ -12429,6 +12567,7 @@
         </w:rPr>
         <w:t>Chrome.Storage.sync.set</w:t>
       </w:r>
+      <w:proofErr w:type="spellEnd"/>
       <w:r>
         <w:rPr>
           <w:i/>
@@ -12453,12 +12592,21 @@
       <w:r>
         <w:t xml:space="preserve"> we first call the </w:t>
       </w:r>
+      <w:proofErr w:type="spellStart"/>
       <w:r>
         <w:rPr>
           <w:i/>
           <w:iCs/>
         </w:rPr>
-        <w:t>Chrome.storage.sync.get (</w:t>
+        <w:t>Chrome.storage.sync.get</w:t>
+      </w:r>
+      <w:proofErr w:type="spellEnd"/>
+      <w:r>
+        <w:rPr>
+          <w:i/>
+          <w:iCs/>
+        </w:rPr>
+        <w:t xml:space="preserve"> (</w:t>
       </w:r>
       <w:r>
         <w:rPr>
@@ -12617,12 +12765,30 @@
       <w:r>
         <w:t xml:space="preserve">Whenever the selection is made by the user of the element they would like to block a function called </w:t>
       </w:r>
+      <w:proofErr w:type="spellStart"/>
+      <w:proofErr w:type="gramStart"/>
       <w:r>
         <w:rPr>
           <w:i/>
           <w:iCs/>
         </w:rPr>
-        <w:t>StoreElements()</w:t>
+        <w:t>StoreElements</w:t>
+      </w:r>
+      <w:proofErr w:type="spellEnd"/>
+      <w:r>
+        <w:rPr>
+          <w:i/>
+          <w:iCs/>
+        </w:rPr>
+        <w:t>(</w:t>
+      </w:r>
+      <w:proofErr w:type="gramEnd"/>
+      <w:r>
+        <w:rPr>
+          <w:i/>
+          <w:iCs/>
+        </w:rPr>
+        <w:t>)</w:t>
       </w:r>
       <w:r>
         <w:t xml:space="preserve"> is run. This function will firstly create two variables and attempt to store the value from the class and id in </w:t>
@@ -12747,6 +12913,7 @@
       <w:r>
         <w:t xml:space="preserve"> in storage and checks to see whether the domain is contained in the array. If the domain is not stored in the whitelist, then a listener is stored that checks for changes to the web page. This listener is set to </w:t>
       </w:r>
+      <w:proofErr w:type="spellStart"/>
       <w:r>
         <w:rPr>
           <w:i/>
@@ -12754,6 +12921,7 @@
         </w:rPr>
         <w:t>DOMSubtreeModified</w:t>
       </w:r>
+      <w:proofErr w:type="spellEnd"/>
       <w:r>
         <w:t>. This event is fired anytime that something is changed on the web page. Because this script is being loaded before the web page, we will get an event for every small change as the page begins to load.</w:t>
       </w:r>
@@ -12765,12 +12933,30 @@
       <w:r>
         <w:t xml:space="preserve">The function </w:t>
       </w:r>
+      <w:proofErr w:type="spellStart"/>
+      <w:proofErr w:type="gramStart"/>
       <w:r>
         <w:rPr>
           <w:i/>
           <w:iCs/>
         </w:rPr>
-        <w:t>injectCSS()</w:t>
+        <w:t>injectCSS</w:t>
+      </w:r>
+      <w:proofErr w:type="spellEnd"/>
+      <w:r>
+        <w:rPr>
+          <w:i/>
+          <w:iCs/>
+        </w:rPr>
+        <w:t>(</w:t>
+      </w:r>
+      <w:proofErr w:type="gramEnd"/>
+      <w:r>
+        <w:rPr>
+          <w:i/>
+          <w:iCs/>
+        </w:rPr>
+        <w:t>)</w:t>
       </w:r>
       <w:r>
         <w:t xml:space="preserve"> is ran whenever the event is fired. This function firstly retrieved the stored arrays for classes and ids of elements to be blocked related to the domain of the current page. Once these have been retrieved a style element is created in memory. At this point a string variable that will hold the blocking statement begins to be formed. Each item that was retrieved from the storage is added to the string with a comma and space after it. In CSS terms this will mean for each of these items. Once all the items have been added another check is made against the stored settings to see whether the user has opted for collapsing or hiding of elements. The correct CSS statement is then applied to the end of the string.</w:t>
@@ -12783,6 +12969,7 @@
       <w:r>
         <w:t xml:space="preserve">Now we have our CSS statement stored we can place it into the web page. Wrapped around all this logic is a check to see which element changed on the page when the </w:t>
       </w:r>
+      <w:proofErr w:type="spellStart"/>
       <w:r>
         <w:rPr>
           <w:i/>
@@ -12790,15 +12977,25 @@
         </w:rPr>
         <w:t>DOMSubtreeModified</w:t>
       </w:r>
+      <w:proofErr w:type="spellEnd"/>
       <w:r>
         <w:t xml:space="preserve"> event was fired. If the change was the head of the document loading, then all this logic was executed. At this point the script knows the head has been loaded into the web page. With this knowledge the script will now append the style into the header blocking all the elements in the string in the manner the user selected. The string to collapse the elements is </w:t>
       </w:r>
+      <w:proofErr w:type="gramStart"/>
       <w:r>
         <w:rPr>
           <w:i/>
           <w:iCs/>
         </w:rPr>
-        <w:t>display: none,</w:t>
+        <w:t>display:</w:t>
+      </w:r>
+      <w:proofErr w:type="gramEnd"/>
+      <w:r>
+        <w:rPr>
+          <w:i/>
+          <w:iCs/>
+        </w:rPr>
+        <w:t xml:space="preserve"> none,</w:t>
       </w:r>
       <w:r>
         <w:t xml:space="preserve"> and the string to hide the elements is </w:t>
@@ -12811,7 +13008,11 @@
         <w:t>visibility: hidden</w:t>
       </w:r>
       <w:r>
-        <w:t xml:space="preserve">. The string </w:t>
+        <w:t xml:space="preserve">. The </w:t>
+      </w:r>
+      <w:proofErr w:type="gramStart"/>
+      <w:r>
+        <w:t xml:space="preserve">string </w:t>
       </w:r>
       <w:r>
         <w:rPr>
@@ -12820,6 +13021,7 @@
         </w:rPr>
         <w:t>!important</w:t>
       </w:r>
+      <w:proofErr w:type="gramEnd"/>
       <w:r>
         <w:t xml:space="preserve"> is placed right after the previous statement to add extra precedence to it. Once this tag has been injected into the head the scripts job is done and the listener detached to stop this code from executing again.</w:t>
       </w:r>
@@ -12873,6 +13075,8 @@
       <w:r>
         <w:t xml:space="preserve"> script the context menu is added programmatically whenever the browser is opened. The API location is </w:t>
       </w:r>
+      <w:proofErr w:type="spellStart"/>
+      <w:proofErr w:type="gramStart"/>
       <w:r>
         <w:rPr>
           <w:i/>
@@ -12880,6 +13084,8 @@
         </w:rPr>
         <w:t>Chrome.contextMenus.create</w:t>
       </w:r>
+      <w:proofErr w:type="spellEnd"/>
+      <w:proofErr w:type="gramEnd"/>
       <w:r>
         <w:t xml:space="preserve">({title: , contexts: , onclick: }). An object is taken in as its only argument. The object contains a title, context and onclick function. The title is “Block this domain” and is what is displayed inside the context menu. The contexts are an array of </w:t>
       </w:r>
@@ -12905,44 +13111,98 @@
       <w:r>
         <w:t xml:space="preserve"> The onclick function is used to run code whenever the option is used from the context menu. Firstly, the data from the context menu is processed, converting the URL into a domain, and formatting it into the chrome pattern matching format. Once this has been done a get request is sent to storage and a check is done to make sure the value does not already exist in storage. Assuming it does not the program will then push it into the stored array and set the value back to storage. Once it’s stored the call back will trigger and </w:t>
       </w:r>
+      <w:proofErr w:type="spellStart"/>
+      <w:proofErr w:type="gramStart"/>
       <w:r>
         <w:rPr>
           <w:i/>
           <w:iCs/>
         </w:rPr>
-        <w:t>ResetManualDomainListeners()</w:t>
-      </w:r>
-      <w:r>
-        <w:t xml:space="preserve"> will be called before the page reloads with </w:t>
-      </w:r>
+        <w:t>ResetManualDomainListeners</w:t>
+      </w:r>
+      <w:proofErr w:type="spellEnd"/>
       <w:r>
         <w:rPr>
           <w:i/>
           <w:iCs/>
         </w:rPr>
-        <w:t>ReloadPage()</w:t>
-      </w:r>
-      <w:r>
-        <w:t>.</w:t>
-      </w:r>
-    </w:p>
-    <w:p>
-      <w:pPr>
-        <w:jc w:val="both"/>
-      </w:pPr>
-      <w:r>
-        <w:t xml:space="preserve">Once </w:t>
-      </w:r>
+        <w:t>(</w:t>
+      </w:r>
+      <w:proofErr w:type="gramEnd"/>
       <w:r>
         <w:rPr>
           <w:i/>
           <w:iCs/>
         </w:rPr>
-        <w:t>ResetManualDomainListeners()</w:t>
-      </w:r>
-      <w:r>
-        <w:t xml:space="preserve"> has been called the program will once again make a call to storage and get the Domain List to ensure it’s up to date. The block list will then be made by optionally adding in the default blocklist if that option is enabled. To finish this process the original WebRequest </w:t>
-      </w:r>
+        <w:t>)</w:t>
+      </w:r>
+      <w:r>
+        <w:t xml:space="preserve"> will be called before the page reloads with </w:t>
+      </w:r>
+      <w:proofErr w:type="spellStart"/>
+      <w:r>
+        <w:rPr>
+          <w:i/>
+          <w:iCs/>
+        </w:rPr>
+        <w:t>ReloadPage</w:t>
+      </w:r>
+      <w:proofErr w:type="spellEnd"/>
+      <w:r>
+        <w:rPr>
+          <w:i/>
+          <w:iCs/>
+        </w:rPr>
+        <w:t>()</w:t>
+      </w:r>
+      <w:r>
+        <w:t>.</w:t>
+      </w:r>
+    </w:p>
+    <w:p>
+      <w:pPr>
+        <w:jc w:val="both"/>
+      </w:pPr>
+      <w:r>
+        <w:t xml:space="preserve">Once </w:t>
+      </w:r>
+      <w:proofErr w:type="spellStart"/>
+      <w:proofErr w:type="gramStart"/>
+      <w:r>
+        <w:rPr>
+          <w:i/>
+          <w:iCs/>
+        </w:rPr>
+        <w:t>ResetManualDomainListeners</w:t>
+      </w:r>
+      <w:proofErr w:type="spellEnd"/>
+      <w:r>
+        <w:rPr>
+          <w:i/>
+          <w:iCs/>
+        </w:rPr>
+        <w:t>(</w:t>
+      </w:r>
+      <w:proofErr w:type="gramEnd"/>
+      <w:r>
+        <w:rPr>
+          <w:i/>
+          <w:iCs/>
+        </w:rPr>
+        <w:t>)</w:t>
+      </w:r>
+      <w:r>
+        <w:t xml:space="preserve"> has been called the program will once again make a call to storage and get the Domain List to ensure it’s up to date. The block list will then be made by optionally adding in the default blocklist if that option is enabled. To finish this process the original </w:t>
+      </w:r>
+      <w:proofErr w:type="spellStart"/>
+      <w:r>
+        <w:t>WebRequest</w:t>
+      </w:r>
+      <w:proofErr w:type="spellEnd"/>
+      <w:r>
+        <w:t xml:space="preserve"> </w:t>
+      </w:r>
+      <w:proofErr w:type="spellStart"/>
       <w:r>
         <w:rPr>
           <w:i/>
@@ -12950,6 +13210,7 @@
         </w:rPr>
         <w:t>onBeforeRequest</w:t>
       </w:r>
+      <w:proofErr w:type="spellEnd"/>
       <w:r>
         <w:t xml:space="preserve"> listener will be released and a new one attached with the new array of domains. This is important as when the listener is attached it takes a copy of the array not a reference, therefore the only way to update the array being used is to reattach the listener.</w:t>
       </w:r>
@@ -12960,6 +13221,7 @@
         <w:jc w:val="both"/>
       </w:pPr>
       <w:bookmarkStart w:id="75" w:name="_Toc40292335"/>
+      <w:proofErr w:type="spellStart"/>
       <w:r>
         <w:t>XML</w:t>
       </w:r>
@@ -12967,6 +13229,7 @@
         <w:t>HttpRequest</w:t>
       </w:r>
       <w:bookmarkEnd w:id="75"/>
+      <w:proofErr w:type="spellEnd"/>
     </w:p>
     <w:p>
       <w:r>
@@ -12997,6 +13260,7 @@
       <w:r>
         <w:t xml:space="preserve">The method </w:t>
       </w:r>
+      <w:proofErr w:type="spellStart"/>
       <w:r>
         <w:rPr>
           <w:i/>
@@ -13004,9 +13268,11 @@
         </w:rPr>
         <w:t>ResetWebBlock</w:t>
       </w:r>
+      <w:proofErr w:type="spellEnd"/>
       <w:r>
         <w:t xml:space="preserve"> handles the creation and blocking of domains loaded from an external URL. The method is called once when the browser launcher and then again whenever the option is toggled on or off or the URL to load from is changed. Firstly, a call is made to retrieve the settings, the settings are checked to know whether to use the filter. If the settings are true, then an object of type </w:t>
       </w:r>
+      <w:proofErr w:type="spellStart"/>
       <w:r>
         <w:rPr>
           <w:i/>
@@ -13014,6 +13280,7 @@
         </w:rPr>
         <w:t>XMLHttpRequest</w:t>
       </w:r>
+      <w:proofErr w:type="spellEnd"/>
       <w:r>
         <w:t xml:space="preserve"> is created and stored under the variable </w:t>
       </w:r>
@@ -13027,6 +13294,7 @@
       <w:r>
         <w:t xml:space="preserve">. A call is then made on </w:t>
       </w:r>
+      <w:proofErr w:type="gramStart"/>
       <w:r>
         <w:rPr>
           <w:i/>
@@ -13039,24 +13307,47 @@
           <w:i/>
           <w:iCs/>
         </w:rPr>
-        <w:t xml:space="preserve">q.open() </w:t>
-      </w:r>
-      <w:r>
-        <w:t xml:space="preserve">that named a get request to the URL we had retrieved from storage. A function is then applied on </w:t>
-      </w:r>
+        <w:t>q.open</w:t>
+      </w:r>
+      <w:proofErr w:type="gramEnd"/>
       <w:r>
         <w:rPr>
           <w:i/>
           <w:iCs/>
         </w:rPr>
-        <w:t>req.onload()</w:t>
+        <w:t xml:space="preserve">() </w:t>
+      </w:r>
+      <w:r>
+        <w:t xml:space="preserve">that named a get request to the URL we had retrieved from storage. A function is then applied on </w:t>
+      </w:r>
+      <w:proofErr w:type="spellStart"/>
+      <w:proofErr w:type="gramStart"/>
+      <w:r>
+        <w:rPr>
+          <w:i/>
+          <w:iCs/>
+        </w:rPr>
+        <w:t>req.onload</w:t>
+      </w:r>
+      <w:proofErr w:type="spellEnd"/>
+      <w:proofErr w:type="gramEnd"/>
+      <w:r>
+        <w:rPr>
+          <w:i/>
+          <w:iCs/>
+        </w:rPr>
+        <w:t>()</w:t>
       </w:r>
       <w:r>
         <w:t xml:space="preserve"> that denotes what is to be returned. We tell the request that an array should be returned and use </w:t>
       </w:r>
+      <w:proofErr w:type="spellStart"/>
+      <w:proofErr w:type="gramStart"/>
       <w:r>
         <w:t>req.responseText</w:t>
       </w:r>
+      <w:proofErr w:type="spellEnd"/>
+      <w:proofErr w:type="gramEnd"/>
       <w:r>
         <w:t xml:space="preserve"> to get all of the text from the page. The </w:t>
       </w:r>
@@ -13108,6 +13399,7 @@
       <w:r>
         <w:t xml:space="preserve">Following on from Domain Selecting Domain Blocking from an external list is also achieved through the method </w:t>
       </w:r>
+      <w:proofErr w:type="spellStart"/>
       <w:r>
         <w:rPr>
           <w:i/>
@@ -13115,20 +13407,48 @@
         </w:rPr>
         <w:t>ResetWebBlock</w:t>
       </w:r>
-      <w:r>
-        <w:t>. Once the previous XMLHttpRequest has finished and the filter array has been stored a call is first made to remove any previous listeners. This call is made because this function is also called later to reset the listeners when a new URL is chosen or the toggle of this setting is hit.</w:t>
+      <w:proofErr w:type="spellEnd"/>
+      <w:r>
+        <w:t xml:space="preserve">. Once the previous </w:t>
+      </w:r>
+      <w:proofErr w:type="spellStart"/>
+      <w:r>
+        <w:t>XMLHttpRequest</w:t>
+      </w:r>
+      <w:proofErr w:type="spellEnd"/>
+      <w:r>
+        <w:t xml:space="preserve"> has finished and the filter array has been stored a call is first made to remove any previous listeners. This call is made because this function is also called later to reset the listeners when a new URL is </w:t>
+      </w:r>
+      <w:proofErr w:type="gramStart"/>
+      <w:r>
+        <w:t>chosen</w:t>
+      </w:r>
+      <w:proofErr w:type="gramEnd"/>
+      <w:r>
+        <w:t xml:space="preserve"> or the toggle of this setting is hit.</w:t>
       </w:r>
     </w:p>
     <w:p>
       <w:r>
         <w:t xml:space="preserve">A call is next made to </w:t>
       </w:r>
+      <w:proofErr w:type="spellStart"/>
+      <w:proofErr w:type="gramStart"/>
       <w:r>
         <w:rPr>
           <w:i/>
           <w:iCs/>
         </w:rPr>
-        <w:t>Chrome.webRequest.onBeforeRequest.</w:t>
+        <w:t>Chrome.webRequest.onBeforeRequest</w:t>
+      </w:r>
+      <w:proofErr w:type="spellEnd"/>
+      <w:proofErr w:type="gramEnd"/>
+      <w:r>
+        <w:rPr>
+          <w:i/>
+          <w:iCs/>
+        </w:rPr>
+        <w:t>.</w:t>
       </w:r>
       <w:r>
         <w:t xml:space="preserve"> The listener runs before any request is made by the web page. This means right before every request is about to be sent out our call back function will run. To begin we need to supply three items. A call back function, an array of URLs to apply this to and finally the context. For this case context will be </w:t>
@@ -13154,40 +13474,109 @@
           <w:i/>
           <w:iCs/>
         </w:rPr>
-        <w:t>[“&lt;all_urls&gt;”]</w:t>
-      </w:r>
-      <w:r>
-        <w:t xml:space="preserve"> as we would like to run this filter on all traffic. Lastly, our call back function is where we are going to check the URL against our filter list. The call back function named </w:t>
-      </w:r>
+        <w:t>[“&lt;</w:t>
+      </w:r>
+      <w:proofErr w:type="spellStart"/>
       <w:r>
         <w:rPr>
           <w:i/>
           <w:iCs/>
         </w:rPr>
-        <w:t>WebDomainBlock()</w:t>
-      </w:r>
-      <w:r>
-        <w:t xml:space="preserve"> takes in the URL that was passed and then checks over all items in the filter list to see if they’re located inside the URL. If one is </w:t>
-      </w:r>
-      <w:r>
-        <w:t>found,</w:t>
-      </w:r>
-      <w:r>
-        <w:t xml:space="preserve"> then an object of {cancel: true} is returned signalling for this request to be blocked. The using </w:t>
-      </w:r>
+        <w:t>all_urls</w:t>
+      </w:r>
+      <w:proofErr w:type="spellEnd"/>
       <w:r>
         <w:rPr>
           <w:i/>
           <w:iCs/>
         </w:rPr>
-        <w:t>Array.find(</w:t>
-      </w:r>
+        <w:t>&gt;”]</w:t>
+      </w:r>
+      <w:r>
+        <w:t xml:space="preserve"> as we would like to run this filter on all traffic. Lastly, our call back function is where we are going to check the URL against our filter list. The call back function named </w:t>
+      </w:r>
+      <w:proofErr w:type="spellStart"/>
+      <w:proofErr w:type="gramStart"/>
       <w:r>
         <w:rPr>
           <w:i/>
           <w:iCs/>
         </w:rPr>
-        <w:t xml:space="preserve">e =&gt; url.includes(e) !== undefined) </w:t>
+        <w:t>WebDomainBlock</w:t>
+      </w:r>
+      <w:proofErr w:type="spellEnd"/>
+      <w:r>
+        <w:rPr>
+          <w:i/>
+          <w:iCs/>
+        </w:rPr>
+        <w:t>(</w:t>
+      </w:r>
+      <w:proofErr w:type="gramEnd"/>
+      <w:r>
+        <w:rPr>
+          <w:i/>
+          <w:iCs/>
+        </w:rPr>
+        <w:t>)</w:t>
+      </w:r>
+      <w:r>
+        <w:t xml:space="preserve"> takes in the URL that was passed and then checks over all items in the filter list to see if they’re located inside the URL. If one is </w:t>
+      </w:r>
+      <w:r>
+        <w:t>found,</w:t>
+      </w:r>
+      <w:r>
+        <w:t xml:space="preserve"> then an object of {</w:t>
+      </w:r>
+      <w:proofErr w:type="gramStart"/>
+      <w:r>
+        <w:t>cancel:</w:t>
+      </w:r>
+      <w:proofErr w:type="gramEnd"/>
+      <w:r>
+        <w:t xml:space="preserve"> true} is returned signalling for this request to be blocked. The using </w:t>
+      </w:r>
+      <w:proofErr w:type="spellStart"/>
+      <w:r>
+        <w:rPr>
+          <w:i/>
+          <w:iCs/>
+        </w:rPr>
+        <w:t>Array.find</w:t>
+      </w:r>
+      <w:proofErr w:type="spellEnd"/>
+      <w:r>
+        <w:rPr>
+          <w:i/>
+          <w:iCs/>
+        </w:rPr>
+        <w:t>(</w:t>
+      </w:r>
+      <w:r>
+        <w:rPr>
+          <w:i/>
+          <w:iCs/>
+        </w:rPr>
+        <w:t xml:space="preserve">e =&gt; </w:t>
+      </w:r>
+      <w:proofErr w:type="spellStart"/>
+      <w:proofErr w:type="gramStart"/>
+      <w:r>
+        <w:rPr>
+          <w:i/>
+          <w:iCs/>
+        </w:rPr>
+        <w:t>url.includes</w:t>
+      </w:r>
+      <w:proofErr w:type="spellEnd"/>
+      <w:proofErr w:type="gramEnd"/>
+      <w:r>
+        <w:rPr>
+          <w:i/>
+          <w:iCs/>
+        </w:rPr>
+        <w:t xml:space="preserve">(e) !== undefined) </w:t>
       </w:r>
       <w:r>
         <w:t>will let us know whether any of the filters were matched within the URL.</w:t>
@@ -13197,6 +13586,8 @@
       <w:r>
         <w:t xml:space="preserve">The function </w:t>
       </w:r>
+      <w:proofErr w:type="spellStart"/>
+      <w:proofErr w:type="gramStart"/>
       <w:r>
         <w:rPr>
           <w:i/>
@@ -13204,12 +13595,21 @@
         </w:rPr>
         <w:t>ResetWebBlock</w:t>
       </w:r>
+      <w:proofErr w:type="spellEnd"/>
       <w:r>
         <w:rPr>
           <w:i/>
           <w:iCs/>
         </w:rPr>
-        <w:t xml:space="preserve">() </w:t>
+        <w:t>(</w:t>
+      </w:r>
+      <w:proofErr w:type="gramEnd"/>
+      <w:r>
+        <w:rPr>
+          <w:i/>
+          <w:iCs/>
+        </w:rPr>
+        <w:t xml:space="preserve">) </w:t>
       </w:r>
       <w:r>
         <w:t xml:space="preserve">also contains an else if check to stop any loading or blocking from the external list if the settings are not enabled. This function is also called from the </w:t>
@@ -13224,42 +13624,71 @@
       <w:r>
         <w:t xml:space="preserve"> at two different locations. If either the setting to enable is changed or the URL itself is changed a message is sent via the chrome API to the background script where a listener will intercept it and run the </w:t>
       </w:r>
+      <w:proofErr w:type="spellStart"/>
       <w:r>
         <w:rPr>
           <w:i/>
           <w:iCs/>
         </w:rPr>
-        <w:t>ResetWebBlock()</w:t>
-      </w:r>
-      <w:r>
-        <w:t xml:space="preserve"> method again.</w:t>
-      </w:r>
-    </w:p>
-    <w:p>
-      <w:pPr>
-        <w:pStyle w:val="Heading3"/>
-        <w:jc w:val="both"/>
-      </w:pPr>
-      <w:bookmarkStart w:id="78" w:name="_Toc40292338"/>
-      <w:r>
-        <w:t>Blocking domains from manual input</w:t>
-      </w:r>
-      <w:bookmarkEnd w:id="78"/>
-    </w:p>
-    <w:p>
-      <w:r>
-        <w:t xml:space="preserve">The blocking of manually selected domains and domains that are pre-loaded with the default domains list take place inside of the </w:t>
-      </w:r>
+        <w:t>ResetWebBlock</w:t>
+      </w:r>
+      <w:proofErr w:type="spellEnd"/>
       <w:r>
         <w:rPr>
           <w:i/>
           <w:iCs/>
         </w:rPr>
-        <w:t>ResetManualDomainListeners()</w:t>
+        <w:t>()</w:t>
+      </w:r>
+      <w:r>
+        <w:t xml:space="preserve"> method again.</w:t>
+      </w:r>
+    </w:p>
+    <w:p>
+      <w:pPr>
+        <w:pStyle w:val="Heading3"/>
+        <w:jc w:val="both"/>
+      </w:pPr>
+      <w:bookmarkStart w:id="78" w:name="_Toc40292338"/>
+      <w:r>
+        <w:t>Blocking domains from manual input</w:t>
+      </w:r>
+      <w:bookmarkEnd w:id="78"/>
+    </w:p>
+    <w:p>
+      <w:r>
+        <w:t xml:space="preserve">The blocking of manually selected domains and domains that are pre-loaded with the default domains list take place inside of the </w:t>
+      </w:r>
+      <w:proofErr w:type="spellStart"/>
+      <w:proofErr w:type="gramStart"/>
+      <w:r>
+        <w:rPr>
+          <w:i/>
+          <w:iCs/>
+        </w:rPr>
+        <w:t>ResetManualDomainListeners</w:t>
+      </w:r>
+      <w:proofErr w:type="spellEnd"/>
+      <w:r>
+        <w:rPr>
+          <w:i/>
+          <w:iCs/>
+        </w:rPr>
+        <w:t>(</w:t>
+      </w:r>
+      <w:proofErr w:type="gramEnd"/>
+      <w:r>
+        <w:rPr>
+          <w:i/>
+          <w:iCs/>
+        </w:rPr>
+        <w:t>)</w:t>
       </w:r>
       <w:r>
         <w:t xml:space="preserve"> function. As mentioned before here the list of domains is created by loading from storage and concatenating with the default domain list if set to do so. Just like the function from web domain blocking we first detach any listener as this function is used to refresh the list later. </w:t>
       </w:r>
+      <w:proofErr w:type="spellStart"/>
+      <w:proofErr w:type="gramStart"/>
       <w:r>
         <w:rPr>
           <w:i/>
@@ -13267,6 +13696,8 @@
         </w:rPr>
         <w:t>Chrome.webRequest.onBeforeRequest</w:t>
       </w:r>
+      <w:proofErr w:type="spellEnd"/>
+      <w:proofErr w:type="gramEnd"/>
       <w:r>
         <w:t xml:space="preserve"> is used again to attach another function when a call is about to go out from the page. </w:t>
       </w:r>
@@ -13285,16 +13716,26 @@
       <w:r>
         <w:t xml:space="preserve"> but the array of filters is instead set to the variable </w:t>
       </w:r>
+      <w:proofErr w:type="spellStart"/>
       <w:r>
         <w:rPr>
           <w:i/>
           <w:iCs/>
         </w:rPr>
-        <w:t xml:space="preserve">manualFilterList. </w:t>
+        <w:t>manualFilterList</w:t>
+      </w:r>
+      <w:proofErr w:type="spellEnd"/>
+      <w:r>
+        <w:rPr>
+          <w:i/>
+          <w:iCs/>
+        </w:rPr>
+        <w:t xml:space="preserve">. </w:t>
       </w:r>
       <w:r>
         <w:t xml:space="preserve"> The method we use to execute the check is called </w:t>
       </w:r>
+      <w:proofErr w:type="spellStart"/>
       <w:r>
         <w:rPr>
           <w:i/>
@@ -13302,6 +13743,7 @@
         </w:rPr>
         <w:t>ManualDomainBlock</w:t>
       </w:r>
+      <w:proofErr w:type="spellEnd"/>
       <w:r>
         <w:t xml:space="preserve">. This method will just evaluate whether or not the filter list has values in it and then return the object </w:t>
       </w:r>
@@ -13310,20 +13752,54 @@
           <w:i/>
           <w:iCs/>
         </w:rPr>
-        <w:t>{cancel: true/false}</w:t>
+        <w:t>{</w:t>
+      </w:r>
+      <w:proofErr w:type="gramStart"/>
+      <w:r>
+        <w:rPr>
+          <w:i/>
+          <w:iCs/>
+        </w:rPr>
+        <w:t>cancel:</w:t>
+      </w:r>
+      <w:proofErr w:type="gramEnd"/>
+      <w:r>
+        <w:rPr>
+          <w:i/>
+          <w:iCs/>
+        </w:rPr>
+        <w:t xml:space="preserve"> true/false}</w:t>
       </w:r>
       <w:r>
         <w:t xml:space="preserve"> accordingly. This evaluation is done as if the domain list is empty every request from any domain will be blocked including loading the actual page itself.</w:t>
       </w:r>
     </w:p>
     <w:p>
+      <w:proofErr w:type="spellStart"/>
+      <w:proofErr w:type="gramStart"/>
       <w:r>
         <w:rPr>
           <w:i/>
           <w:iCs/>
         </w:rPr>
         <w:lastRenderedPageBreak/>
-        <w:t>ResetManualDomainBlock()</w:t>
+        <w:t>ResetManualDomainBlock</w:t>
+      </w:r>
+      <w:proofErr w:type="spellEnd"/>
+      <w:r>
+        <w:rPr>
+          <w:i/>
+          <w:iCs/>
+        </w:rPr>
+        <w:t>(</w:t>
+      </w:r>
+      <w:proofErr w:type="gramEnd"/>
+      <w:r>
+        <w:rPr>
+          <w:i/>
+          <w:iCs/>
+        </w:rPr>
+        <w:t>)</w:t>
       </w:r>
       <w:r>
         <w:t xml:space="preserve"> is also called from the </w:t>
@@ -13468,7 +13944,15 @@
         <w:t xml:space="preserve"> I have however made a short but </w:t>
       </w:r>
       <w:r>
-        <w:t xml:space="preserve">precise list of powerful options available to the user. I believe my success lies with the more concise and prompter list of options that are available all through the come extension window. When previously reviewing other ad-blockers one of the most apparent things was that the options we are to few, to many and always overly complicated. Furthering these points, the ad-blockers I tested did not even perform greatly when tasked with removing adverts from the webpage. Therefore, I believe that giving the user the power to load their own blocklist will allow for a more powerful blocking experience. </w:t>
+        <w:t xml:space="preserve">precise list of powerful options available to the user. I believe my success lies with the more concise and prompter list of options that are available all through the come extension window. When previously reviewing other ad-blockers one of the most apparent things was that the options we are </w:t>
+      </w:r>
+      <w:proofErr w:type="spellStart"/>
+      <w:r>
+        <w:t>to</w:t>
+      </w:r>
+      <w:proofErr w:type="spellEnd"/>
+      <w:r>
+        <w:t xml:space="preserve"> few, to many and always overly complicated. Furthering these points, the ad-blockers I tested did not even perform greatly when tasked with removing adverts from the webpage. Therefore, I believe that giving the user the power to load their own blocklist will allow for a more powerful blocking experience. </w:t>
       </w:r>
     </w:p>
     <w:p>
@@ -13820,6 +14304,7 @@
                 <w:iCs/>
               </w:rPr>
             </w:pPr>
+            <w:proofErr w:type="spellStart"/>
             <w:r>
               <w:rPr>
                 <w:i/>
@@ -13827,6 +14312,7 @@
               </w:rPr>
               <w:t>AdblockPlus</w:t>
             </w:r>
+            <w:proofErr w:type="spellEnd"/>
           </w:p>
         </w:tc>
         <w:tc>
@@ -13865,8 +14351,13 @@
           </w:tcPr>
           <w:p>
             <w:r>
-              <w:t>5+ ?</w:t>
-            </w:r>
+              <w:t>5</w:t>
+            </w:r>
+            <w:proofErr w:type="gramStart"/>
+            <w:r>
+              <w:t>+ ?</w:t>
+            </w:r>
+            <w:proofErr w:type="gramEnd"/>
           </w:p>
         </w:tc>
         <w:tc>
@@ -13892,12 +14383,21 @@
                 <w:iCs/>
               </w:rPr>
             </w:pPr>
+            <w:proofErr w:type="spellStart"/>
             <w:r>
               <w:rPr>
                 <w:i/>
                 <w:iCs/>
               </w:rPr>
-              <w:t>Adblock-Best</w:t>
+              <w:t>Adblock</w:t>
+            </w:r>
+            <w:proofErr w:type="spellEnd"/>
+            <w:r>
+              <w:rPr>
+                <w:i/>
+                <w:iCs/>
+              </w:rPr>
+              <w:t>-Best</w:t>
             </w:r>
           </w:p>
         </w:tc>
@@ -14093,10 +14593,7 @@
         <w:t xml:space="preserve"> </w:t>
       </w:r>
       <w:r>
-        <w:t>Whitelisting is a low 2, just open the popup and select not to run on this page. Blocking a domain is hard to find in the options menu in the background and boasts a larger 6 clicks. Some useful information is provided to help make the entry in their required format.</w:t>
-      </w:r>
-      <w:r>
-        <w:t xml:space="preserve"> Finally, to add an external link is 5 clicks once again located in the back. [Mean </w:t>
+        <w:t xml:space="preserve">Whitelisting is a low 2, just open the popup and select not to run on this page. Blocking a domain is hard to find in the options menu in the background and boasts a larger 6 clicks. Some useful information is provided to help make the entry in their required format. Finally, to add an external link is 5 clicks once again located in the back. [Mean </w:t>
       </w:r>
       <w:r>
         <w:t>–</w:t>
@@ -14145,7 +14642,15 @@
     </w:p>
     <w:p>
       <w:r>
-        <w:t>After having time to use and evaluate each of the adblockers mentioned above I believe the product I have created stands up well in terms of having key options available and the ease of use. Other adblockers seem to have confusing options that are jumbled up in the settings window. Their options are often overwhelming and confusing. The application I have developed is concise and straight to the point. I believe some extra settings could be added and some of the existing ones fine tuned for a better experience. With the right implementation of the EasyList added this adblocker could be just as good as some of the top ones available on the chrome store.</w:t>
+        <w:t xml:space="preserve">After having time to use and evaluate each of the adblockers mentioned above I believe the product I have created stands up well in terms of having key options available and the ease of use. Other adblockers seem to have confusing options that are jumbled up in the settings window. Their options are often overwhelming and confusing. The application I have developed is concise and straight to the point. I believe some extra settings could be added and some of the existing ones </w:t>
+      </w:r>
+      <w:proofErr w:type="spellStart"/>
+      <w:r>
+        <w:t>fine tuned</w:t>
+      </w:r>
+      <w:proofErr w:type="spellEnd"/>
+      <w:r>
+        <w:t xml:space="preserve"> for a better experience. With the right implementation of the EasyList added this adblocker could be just as good as some of the top ones available on the chrome store.</w:t>
       </w:r>
     </w:p>
     <w:p>
@@ -14910,7 +15415,15 @@
               <w:t xml:space="preserve">: </w:t>
             </w:r>
             <w:r>
-              <w:t>The stackoverflow logo should be missing from the web page</w:t>
+              <w:t xml:space="preserve">The </w:t>
+            </w:r>
+            <w:proofErr w:type="spellStart"/>
+            <w:r>
+              <w:t>stackoverflow</w:t>
+            </w:r>
+            <w:proofErr w:type="spellEnd"/>
+            <w:r>
+              <w:t xml:space="preserve"> logo should be missing from the web page</w:t>
             </w:r>
           </w:p>
         </w:tc>
@@ -15490,7 +16003,15 @@
               </w:numPr>
             </w:pPr>
             <w:r>
-              <w:t>Right click on the text “Facebook”, observer the url is “facebook.com” (Shown in the bottom left of the browser in a small alt text”</w:t>
+              <w:t xml:space="preserve">Right click on the text “Facebook”, observer the </w:t>
+            </w:r>
+            <w:proofErr w:type="spellStart"/>
+            <w:r>
+              <w:t>url</w:t>
+            </w:r>
+            <w:proofErr w:type="spellEnd"/>
+            <w:r>
+              <w:t xml:space="preserve"> is “facebook.com” (Shown in the bottom left of the browser in a small alt text”</w:t>
             </w:r>
           </w:p>
           <w:p>
@@ -15526,8 +16047,13 @@
               </w:numPr>
             </w:pPr>
             <w:r>
-              <w:t>Click facebook</w:t>
-            </w:r>
+              <w:t xml:space="preserve">Click </w:t>
+            </w:r>
+            <w:proofErr w:type="spellStart"/>
+            <w:r>
+              <w:t>facebook</w:t>
+            </w:r>
+            <w:proofErr w:type="spellEnd"/>
           </w:p>
         </w:tc>
       </w:tr>
@@ -15572,7 +16098,15 @@
               <w:t xml:space="preserve">: </w:t>
             </w:r>
             <w:r>
-              <w:t>a screen loads notifying you that facebook is blocked.</w:t>
+              <w:t xml:space="preserve">a screen loads notifying you that </w:t>
+            </w:r>
+            <w:proofErr w:type="spellStart"/>
+            <w:r>
+              <w:t>facebook</w:t>
+            </w:r>
+            <w:proofErr w:type="spellEnd"/>
+            <w:r>
+              <w:t xml:space="preserve"> is blocked.</w:t>
             </w:r>
           </w:p>
         </w:tc>
@@ -16152,7 +16686,15 @@
               </w:numPr>
             </w:pPr>
             <w:r>
-              <w:t>Refresh the url in the browser</w:t>
+              <w:t xml:space="preserve">Refresh the </w:t>
+            </w:r>
+            <w:proofErr w:type="spellStart"/>
+            <w:r>
+              <w:t>url</w:t>
+            </w:r>
+            <w:proofErr w:type="spellEnd"/>
+            <w:r>
+              <w:t xml:space="preserve"> in the browser</w:t>
             </w:r>
           </w:p>
         </w:tc>
@@ -16806,8 +17348,13 @@
             <w:r>
               <w:t xml:space="preserve">: </w:t>
             </w:r>
-            <w:r>
-              <w:t>stackoverflow should load correctly.</w:t>
+            <w:proofErr w:type="spellStart"/>
+            <w:r>
+              <w:t>stackoverflow</w:t>
+            </w:r>
+            <w:proofErr w:type="spellEnd"/>
+            <w:r>
+              <w:t xml:space="preserve"> should load correctly.</w:t>
             </w:r>
           </w:p>
         </w:tc>
@@ -16826,8 +17373,13 @@
             <w:r>
               <w:t xml:space="preserve">: </w:t>
             </w:r>
-            <w:r>
-              <w:t>stackoverflow does load correctly.</w:t>
+            <w:proofErr w:type="spellStart"/>
+            <w:r>
+              <w:t>stackoverflow</w:t>
+            </w:r>
+            <w:proofErr w:type="spellEnd"/>
+            <w:r>
+              <w:t xml:space="preserve"> does load correctly.</w:t>
             </w:r>
           </w:p>
         </w:tc>
@@ -18035,7 +18587,15 @@
           </w:p>
           <w:p>
             <w:r>
-              <w:t>Button Disable Ext : shown</w:t>
+              <w:t xml:space="preserve">Button Disable </w:t>
+            </w:r>
+            <w:proofErr w:type="gramStart"/>
+            <w:r>
+              <w:t>Ext :</w:t>
+            </w:r>
+            <w:proofErr w:type="gramEnd"/>
+            <w:r>
+              <w:t xml:space="preserve"> shown</w:t>
             </w:r>
           </w:p>
           <w:p/>
@@ -18056,7 +18616,15 @@
               <w:t xml:space="preserve">: </w:t>
             </w:r>
             <w:r>
-              <w:t>These settings are shown and the textbox and save button next to disable ext are also active.</w:t>
+              <w:t xml:space="preserve">These settings are shown and the textbox and save button next to disable </w:t>
+            </w:r>
+            <w:proofErr w:type="spellStart"/>
+            <w:r>
+              <w:t>ext</w:t>
+            </w:r>
+            <w:proofErr w:type="spellEnd"/>
+            <w:r>
+              <w:t xml:space="preserve"> are also active.</w:t>
             </w:r>
           </w:p>
         </w:tc>
@@ -18262,7 +18830,15 @@
         <w:jc w:val="both"/>
       </w:pPr>
       <w:r>
-        <w:t>As this project progressed old code and new code have collided and been made to work. Existing structures that were put into place have remained but could be done better. Some components could do with a complete rewrite and may be better of with one. Code however has been refactored where possible and therefore is efficient still. It is believed that further optimisation would help increase the effectiveness of this adblocker. As many parts of this are dealing with requests and run before pages are loaded every millisecond of improvement will help make the extension better.</w:t>
+        <w:t xml:space="preserve">As this project progressed old code and new code have collided and been made to work. Existing structures that were put into place have remained but could be done better. Some components could do with a complete rewrite and may be better </w:t>
+      </w:r>
+      <w:proofErr w:type="spellStart"/>
+      <w:r>
+        <w:t>of</w:t>
+      </w:r>
+      <w:proofErr w:type="spellEnd"/>
+      <w:r>
+        <w:t xml:space="preserve"> with one. Code however has been refactored where possible and therefore is efficient still. It is believed that further optimisation would help increase the effectiveness of this adblocker. As many parts of this are dealing with requests and run before pages are loaded every millisecond of improvement will help make the extension better.</w:t>
       </w:r>
     </w:p>
     <w:p>
@@ -18354,9 +18930,49 @@
           <w:rFonts w:ascii="Abadi Extra Light" w:hAnsi="Abadi Extra Light"/>
         </w:rPr>
         <w:lastRenderedPageBreak/>
-        <w:t>Conclusions</w:t>
+        <w:t>Conclusion</w:t>
       </w:r>
       <w:bookmarkEnd w:id="101"/>
+    </w:p>
+    <w:p>
+      <w:r>
+        <w:t xml:space="preserve">After completing this project and writing this report throughout the second semester of university, it can be concluded that the task of creating an Adblocker has been a success. The chrome extension that has been created allows the user to easily select and block adverts through either an in page of elements or through the user selecting domains. As this project progressed and the realisation of how ad-blocking really works was made the focus of this project changed slightly. </w:t>
+      </w:r>
+      <w:r>
+        <w:t>When the project started identifying</w:t>
+      </w:r>
+      <w:r>
+        <w:t xml:space="preserve"> adverts</w:t>
+      </w:r>
+      <w:r>
+        <w:t xml:space="preserve"> on a webpage was the</w:t>
+      </w:r>
+      <w:r>
+        <w:t xml:space="preserve"> </w:t>
+      </w:r>
+      <w:r>
+        <w:t>focus I had in mind. Towards the end of the project the focus instead switched towards having a concise and useful selection of options available to the user.</w:t>
+      </w:r>
+    </w:p>
+    <w:p>
+      <w:r>
+        <w:t>The ad-blocker has a long way to go before it would be chrome-store ready and could benefit from some re-structing and refactoring. Overall, the code that has been written manages to do the tasks it was created for without having any negative impacts on the users browsing experience. With the addition of a big-name filter list such as EasyList the application would soon be able to compete with other well-known ad-blockers that are already available on chrome.</w:t>
+      </w:r>
+    </w:p>
+    <w:p>
+      <w:r>
+        <w:t>After the extension that was created from this project was tested against other extensions available online it was easy to see that this extension was much easier to use. The UX allowed for users to perform actions more easily when compared to other extensions. Other extensions did however still have good UX, but their options were more overwhelming, sometimes more confusing, and always locked away behind more clicks. To better improve the UX of the finished extension, some final front end work could help make the interface even easier to understand.</w:t>
+      </w:r>
+    </w:p>
+    <w:p>
+      <w:proofErr w:type="gramStart"/>
+      <w:r>
+        <w:t>Overall</w:t>
+      </w:r>
+      <w:proofErr w:type="gramEnd"/>
+      <w:r>
+        <w:t xml:space="preserve"> this project has been a success and has completed the task it set out to do.</w:t>
+      </w:r>
     </w:p>
     <w:p>
       <w:pPr>
@@ -21268,7 +21884,7 @@
 </file>
 
 <file path=customXml/itemProps1.xml><?xml version="1.0" encoding="utf-8"?>
-<ds:datastoreItem xmlns:ds="http://schemas.openxmlformats.org/officeDocument/2006/customXml" ds:itemID="{08B758EA-544B-4B16-9FBC-5A97889EF23A}">
+<ds:datastoreItem xmlns:ds="http://schemas.openxmlformats.org/officeDocument/2006/customXml" ds:itemID="{81F8E533-BAAD-4506-A2D0-D43B552EE881}">
   <ds:schemaRefs>
     <ds:schemaRef ds:uri="http://schemas.openxmlformats.org/officeDocument/2006/bibliography"/>
   </ds:schemaRefs>

</xml_diff>